<commit_message>
docs + contribution stagger
</commit_message>
<xml_diff>
--- a/Research And Development Project/Documents/Resources/ProjectList.docx
+++ b/Research And Development Project/Documents/Resources/ProjectList.docx
@@ -7086,173 +7086,801 @@
       <w:r>
         <w:t>https://github.com/jquery/jquery</w:t>
       </w:r>
-      <w:r>
-        <w:t xml:space="preserve">, </w:t>
-      </w:r>
+    </w:p>
+    <w:p>
       <w:r>
         <w:t>https://github.com/h5bp/html5-boilerplate</w:t>
       </w:r>
-      <w:r>
-        <w:t xml:space="preserve">, </w:t>
-      </w:r>
+    </w:p>
+    <w:p>
       <w:r>
         <w:t>https://github.com/moment/moment</w:t>
       </w:r>
-      <w:r>
-        <w:t xml:space="preserve">, </w:t>
-      </w:r>
+    </w:p>
+    <w:p>
       <w:r>
         <w:t>https://github.com/mrdoob/three.js</w:t>
       </w:r>
-      <w:r>
-        <w:t xml:space="preserve">, </w:t>
-      </w:r>
+    </w:p>
+    <w:p>
       <w:r>
         <w:t>https://github.com/expressjs/express</w:t>
       </w:r>
-      <w:r>
-        <w:t xml:space="preserve">, </w:t>
-      </w:r>
+    </w:p>
+    <w:p>
       <w:r>
         <w:t>https://github.com/socketio/socket.io</w:t>
       </w:r>
-      <w:r>
-        <w:t xml:space="preserve">, </w:t>
-      </w:r>
+    </w:p>
+    <w:p>
       <w:r>
         <w:t>https://github.com/zurb/foundation-sites</w:t>
       </w:r>
-      <w:r>
-        <w:t xml:space="preserve">, </w:t>
-      </w:r>
+    </w:p>
+    <w:p>
       <w:r>
         <w:t>https://github.com/resume/resume.github.com</w:t>
       </w:r>
-      <w:r>
-        <w:t xml:space="preserve">, </w:t>
-      </w:r>
+    </w:p>
+    <w:p>
       <w:r>
         <w:t>https://github.com/caolan/async</w:t>
       </w:r>
-      <w:r>
-        <w:t xml:space="preserve">, </w:t>
-      </w:r>
+    </w:p>
+    <w:p>
       <w:r>
         <w:t>https://github.com/emberjs/ember.js</w:t>
       </w:r>
-      <w:r>
-        <w:t xml:space="preserve">, </w:t>
-      </w:r>
+    </w:p>
+    <w:p>
       <w:r>
         <w:t>https://github.com/nostra13/Android-Universal-Image-Loader</w:t>
       </w:r>
-      <w:r>
-        <w:t xml:space="preserve">, </w:t>
-      </w:r>
+    </w:p>
+    <w:p>
       <w:r>
         <w:t>https://github.com/square/retrofit</w:t>
       </w:r>
-      <w:r>
-        <w:t xml:space="preserve">, </w:t>
-      </w:r>
+    </w:p>
+    <w:p>
       <w:r>
         <w:t>https://github.com/netty/netty</w:t>
       </w:r>
-      <w:r>
-        <w:t xml:space="preserve">, </w:t>
-      </w:r>
+    </w:p>
+    <w:p>
       <w:r>
         <w:t>https://github.com/clojure/clojure</w:t>
       </w:r>
-      <w:r>
-        <w:t xml:space="preserve">, </w:t>
-      </w:r>
+    </w:p>
+    <w:p>
       <w:r>
         <w:t>https://github.com/JetBrains/kotlin</w:t>
       </w:r>
-      <w:r>
-        <w:t xml:space="preserve">, </w:t>
-      </w:r>
+    </w:p>
+    <w:p>
       <w:r>
         <w:t>https://github.com/android/platform_frameworks_base</w:t>
       </w:r>
-      <w:r>
-        <w:t xml:space="preserve">, </w:t>
-      </w:r>
+    </w:p>
+    <w:p>
       <w:r>
         <w:t>https://github.com/LMAX-Exchange/disruptor</w:t>
       </w:r>
-      <w:r>
-        <w:t xml:space="preserve">, </w:t>
-      </w:r>
+    </w:p>
+    <w:p>
       <w:r>
         <w:t>https://github.com/perwendel/spark</w:t>
       </w:r>
-      <w:r>
-        <w:t xml:space="preserve">, </w:t>
-      </w:r>
+    </w:p>
+    <w:p>
       <w:r>
         <w:t>https://github.com/facebook/facebook-android-sdk</w:t>
       </w:r>
-      <w:r>
-        <w:t xml:space="preserve">, </w:t>
-      </w:r>
+    </w:p>
+    <w:p>
       <w:r>
         <w:t>https://github.com/alibaba/dubbo</w:t>
       </w:r>
-      <w:r>
-        <w:t xml:space="preserve">, </w:t>
-      </w:r>
+    </w:p>
+    <w:p>
       <w:r>
         <w:t>https://github.com/gitlabhq/gitlabhq</w:t>
       </w:r>
-      <w:r>
-        <w:t xml:space="preserve">, </w:t>
-      </w:r>
+    </w:p>
+    <w:p>
       <w:r>
         <w:t>https://github.com/plataformatec/devise</w:t>
       </w:r>
-      <w:r>
-        <w:t xml:space="preserve">, </w:t>
-      </w:r>
+    </w:p>
+    <w:p>
       <w:r>
         <w:t>https://github.com/imathis/octopress</w:t>
       </w:r>
-      <w:r>
-        <w:t xml:space="preserve">, </w:t>
-      </w:r>
+    </w:p>
+    <w:p>
       <w:r>
         <w:t>https://github.com/ruby/ruby</w:t>
       </w:r>
-      <w:r>
-        <w:t xml:space="preserve">, </w:t>
-      </w:r>
+    </w:p>
+    <w:p>
       <w:r>
         <w:t>https://github.com/thoughtbot/paperclip</w:t>
       </w:r>
-      <w:r>
-        <w:t xml:space="preserve">, </w:t>
-      </w:r>
+    </w:p>
+    <w:p>
       <w:r>
         <w:t>https://github.com/sass/sass</w:t>
       </w:r>
-      <w:r>
-        <w:t xml:space="preserve">, </w:t>
-      </w:r>
-      <w:r>
+    </w:p>
+    <w:p>
+      <w:r>
+        <w:lastRenderedPageBreak/>
         <w:t>https://github.com/CocoaPods/CocoaPods</w:t>
       </w:r>
-      <w:r>
-        <w:t xml:space="preserve">, </w:t>
-      </w:r>
+    </w:p>
+    <w:p>
       <w:r>
         <w:t>https://github.com/resque/resque</w:t>
       </w:r>
-      <w:r>
-        <w:t xml:space="preserve">, </w:t>
-      </w:r>
+    </w:p>
+    <w:p>
       <w:r>
         <w:t>https://github.com/ruby-grape/grape</w:t>
+      </w:r>
+    </w:p>
+    <w:p>
+      <w:r>
+        <w:t>https://github.com/jnicklas/capybara</w:t>
+      </w:r>
+    </w:p>
+    <w:p>
+      <w:r>
+        <w:t>https://github.com/django/django</w:t>
+      </w:r>
+    </w:p>
+    <w:p>
+      <w:r>
+        <w:t>https://github.com/kennethreitz/requests</w:t>
+      </w:r>
+    </w:p>
+    <w:p>
+      <w:r>
+        <w:t>https://github.com/tornadoweb/tornado</w:t>
+      </w:r>
+    </w:p>
+    <w:p>
+      <w:r>
+        <w:t>https://github.com/ipython/ipython</w:t>
+      </w:r>
+    </w:p>
+    <w:p>
+      <w:r>
+        <w:t>https://github.com/getsentry/sentry</w:t>
+      </w:r>
+    </w:p>
+    <w:p>
+      <w:r>
+        <w:t>https://github.com/apenwarr/sshuttle</w:t>
+      </w:r>
+    </w:p>
+    <w:p>
+      <w:r>
+        <w:t>https://github.com/mailpile/Mailpile</w:t>
+      </w:r>
+    </w:p>
+    <w:p>
+      <w:r>
+        <w:t>https://github.com/saltstack/salt</w:t>
+      </w:r>
+    </w:p>
+    <w:p>
+      <w:r>
+        <w:t>https://github.com/sqlmapproject/sqlmap</w:t>
+      </w:r>
+    </w:p>
+    <w:p>
+      <w:r>
+        <w:t>https://github.com/beetbox/beets</w:t>
+      </w:r>
+    </w:p>
+    <w:p>
+      <w:r>
+        <w:t>https://github.com/laravel/laravel</w:t>
+      </w:r>
+    </w:p>
+    <w:p>
+      <w:r>
+        <w:t>https://github.com/yiisoft/yii2</w:t>
+      </w:r>
+    </w:p>
+    <w:p>
+      <w:r>
+        <w:t>https://github.com/composer/composer</w:t>
+      </w:r>
+    </w:p>
+    <w:p>
+      <w:r>
+        <w:t>https://github.com/roots/sage</w:t>
+      </w:r>
+    </w:p>
+    <w:p>
+      <w:r>
+        <w:t>https://github.com/cakephp/cakephp</w:t>
+      </w:r>
+    </w:p>
+    <w:p>
+      <w:r>
+        <w:t>https://github.com/PHPMailer/PHPMailer</w:t>
+      </w:r>
+    </w:p>
+    <w:p>
+      <w:r>
+        <w:t>https://github.com/PHPOffice/PHPExcel</w:t>
+      </w:r>
+    </w:p>
+    <w:p>
+      <w:r>
+        <w:t>https://github.com/zendframework/zf2</w:t>
+      </w:r>
+    </w:p>
+    <w:p>
+      <w:r>
+        <w:t>https://github.com/piwik/piwik</w:t>
+      </w:r>
+    </w:p>
+    <w:p>
+      <w:r>
+        <w:t>https://github.com/Seldaek/monolog</w:t>
+      </w:r>
+    </w:p>
+    <w:p>
+      <w:r>
+        <w:t>https://github.com/daneden/animate.css</w:t>
+      </w:r>
+    </w:p>
+    <w:p>
+      <w:r>
+        <w:t>https://github.com/dhg/Skeleton</w:t>
+      </w:r>
+    </w:p>
+    <w:p>
+      <w:r>
+        <w:t>https://github.com/joshuaclayton/blueprint-css</w:t>
+      </w:r>
+    </w:p>
+    <w:p>
+      <w:r>
+        <w:t>https://github.com/csswizardry/inuit.css</w:t>
+      </w:r>
+    </w:p>
+    <w:p>
+      <w:r>
+        <w:t>https://github.com/tapmodo/Jcrop</w:t>
+      </w:r>
+    </w:p>
+    <w:p>
+      <w:r>
+        <w:t>https://github.com/tapquo/Lungo.js</w:t>
+      </w:r>
+    </w:p>
+    <w:p>
+      <w:r>
+        <w:t>https://github.com/todc/todc-bootstrap</w:t>
+      </w:r>
+    </w:p>
+    <w:p>
+      <w:r>
+        <w:t>https://github.com/mdo/preboot</w:t>
+      </w:r>
+    </w:p>
+    <w:p>
+      <w:r>
+        <w:t>https://github.com/tylertate/semantic.gs</w:t>
+      </w:r>
+    </w:p>
+    <w:p>
+      <w:r>
+        <w:t>https://github.com/tj/nib</w:t>
+      </w:r>
+    </w:p>
+    <w:p>
+      <w:r>
+        <w:t>https://github.com/cocos2d/cocos2d-x</w:t>
+      </w:r>
+    </w:p>
+    <w:p>
+      <w:r>
+        <w:t>https://github.com/mobile-shell/mosh</w:t>
+      </w:r>
+    </w:p>
+    <w:p>
+      <w:r>
+        <w:t>https://github.com/paulasmuth/fnordmetric</w:t>
+      </w:r>
+    </w:p>
+    <w:p>
+      <w:r>
+        <w:t>https://github.com/google/leveldb</w:t>
+      </w:r>
+    </w:p>
+    <w:p>
+      <w:r>
+        <w:t>https://github.com/facebook/rocksdb</w:t>
+      </w:r>
+    </w:p>
+    <w:p>
+      <w:r>
+        <w:t>https://github.com/openframeworks/openFrameworks</w:t>
+      </w:r>
+    </w:p>
+    <w:p>
+      <w:r>
+        <w:t>https://github.com/wkhtmltopdf/wkhtmltopdf</w:t>
+      </w:r>
+    </w:p>
+    <w:p>
+      <w:r>
+        <w:t>https://github.com/bjorn/tiled</w:t>
+      </w:r>
+    </w:p>
+    <w:p>
+      <w:r>
+        <w:t>https://github.com/sqlitebrowser/sqlitebrowser</w:t>
+      </w:r>
+    </w:p>
+    <w:p>
+      <w:r>
+        <w:t>https://github.com/phusion/passenger</w:t>
+      </w:r>
+    </w:p>
+    <w:p>
+      <w:r>
+        <w:t>https://github.com/gitextensions/gitextensions</w:t>
+      </w:r>
+    </w:p>
+    <w:p>
+      <w:r>
+        <w:t>https://github.com/hbons/SparkleShare</w:t>
+      </w:r>
+    </w:p>
+    <w:p>
+      <w:r>
+        <w:t>https://github.com/mono/MonoGame</w:t>
+      </w:r>
+    </w:p>
+    <w:p>
+      <w:r>
+        <w:t>https://github.com/restsharp/RestSharp</w:t>
+      </w:r>
+    </w:p>
+    <w:p>
+      <w:r>
+        <w:lastRenderedPageBreak/>
+        <w:t>https://github.com/OpenRA/OpenRA</w:t>
+      </w:r>
+    </w:p>
+    <w:p>
+      <w:r>
+        <w:t>https://github.com/icsharpcode/ILSpy</w:t>
+      </w:r>
+    </w:p>
+    <w:p>
+      <w:r>
+        <w:t>https://github.com/MahApps/MahApps.Metro</w:t>
+      </w:r>
+    </w:p>
+    <w:p>
+      <w:r>
+        <w:t>https://github.com/cefsharp/CefSharp</w:t>
+      </w:r>
+    </w:p>
+    <w:p>
+      <w:r>
+        <w:t>https://github.com/mono/monodevelop</w:t>
+      </w:r>
+    </w:p>
+    <w:p>
+      <w:r>
+        <w:t>https://github.com/NLog/NLog</w:t>
+      </w:r>
+    </w:p>
+    <w:p>
+      <w:r>
+        <w:t>https://github.com/torvalds/linux</w:t>
+      </w:r>
+    </w:p>
+    <w:p>
+      <w:r>
+        <w:t>https://github.com/antirez/redis</w:t>
+      </w:r>
+    </w:p>
+    <w:p>
+      <w:r>
+        <w:t>https://github.com/git/git</w:t>
+      </w:r>
+    </w:p>
+    <w:p>
+      <w:r>
+        <w:t>https://github.com/kripken/emscripten</w:t>
+      </w:r>
+    </w:p>
+    <w:p>
+      <w:r>
+        <w:t>https://github.com/libgit2/libgit2</w:t>
+      </w:r>
+    </w:p>
+    <w:p>
+      <w:r>
+        <w:t>https://github.com/fish-shell/fish-shell</w:t>
+      </w:r>
+    </w:p>
+    <w:p>
+      <w:r>
+        <w:t>https://github.com/b4winckler/macvim</w:t>
+      </w:r>
+    </w:p>
+    <w:p>
+      <w:r>
+        <w:t>https://github.com/yyuu/pyenv</w:t>
+      </w:r>
+    </w:p>
+    <w:p>
+      <w:r>
+        <w:t>https://github.com/curl/curl</w:t>
+      </w:r>
+    </w:p>
+    <w:p>
+      <w:r>
+        <w:t>https://github.com/cesanta/mongoose</w:t>
+      </w:r>
+    </w:p>
+    <w:p>
+      <w:r>
+        <w:t>https://github.com/necolas/normalize.css</w:t>
+      </w:r>
+    </w:p>
+    <w:p>
+      <w:r>
+        <w:t>https://github.com/ariya/phantomjs</w:t>
+      </w:r>
+    </w:p>
+    <w:p>
+      <w:r>
+        <w:t>https://github.com/angular/angular-seed</w:t>
+      </w:r>
+    </w:p>
+    <w:p>
+      <w:r>
+        <w:t>https://github.com/davatron5000/FitText.js</w:t>
+      </w:r>
+    </w:p>
+    <w:p>
+      <w:r>
+        <w:t>https://github.com/tuupola/jquery_lazyload</w:t>
+      </w:r>
+    </w:p>
+    <w:p>
+      <w:r>
+        <w:t>https://github.com/arduino/Arduino</w:t>
+      </w:r>
+    </w:p>
+    <w:p>
+      <w:r>
+        <w:t>https://github.com/seyhunak/twitter-bootstrap-rails</w:t>
+      </w:r>
+    </w:p>
+    <w:p>
+      <w:r>
+        <w:t>https://github.com/mrdoob/stats.js</w:t>
+      </w:r>
+    </w:p>
+    <w:p>
+      <w:r>
+        <w:t>https://github.com/sporritt/jsPlumb</w:t>
+      </w:r>
+    </w:p>
+    <w:p>
+      <w:r>
+        <w:t>https://github.com/lojjic/PIE</w:t>
+      </w:r>
+    </w:p>
+    <w:p/>
+    <w:p>
+      <w:bookmarkStart w:id="0" w:name="_GoBack"/>
+      <w:bookmarkEnd w:id="0"/>
+    </w:p>
+    <w:p>
+      <w:r>
+        <w:t>https://github.com/jquery/jquery</w:t>
+      </w:r>
+      <w:r>
+        <w:t xml:space="preserve">, </w:t>
+      </w:r>
+      <w:r>
+        <w:t>https://github.com/h5bp/html5-boilerplate</w:t>
+      </w:r>
+      <w:r>
+        <w:t xml:space="preserve">, </w:t>
+      </w:r>
+      <w:r>
+        <w:t>https://github.com/moment/moment</w:t>
+      </w:r>
+      <w:r>
+        <w:t xml:space="preserve">, </w:t>
+      </w:r>
+      <w:r>
+        <w:t>https://github.com/mrdoob/three.js</w:t>
+      </w:r>
+      <w:r>
+        <w:t xml:space="preserve">, </w:t>
+      </w:r>
+      <w:r>
+        <w:t>https://github.com/expressjs/express</w:t>
+      </w:r>
+      <w:r>
+        <w:t xml:space="preserve">, </w:t>
+      </w:r>
+      <w:r>
+        <w:t>https://github.com/socketio/socket.io</w:t>
+      </w:r>
+      <w:r>
+        <w:t xml:space="preserve">, </w:t>
+      </w:r>
+      <w:r>
+        <w:t>https://github.com/zurb/foundation-sites</w:t>
+      </w:r>
+      <w:r>
+        <w:t xml:space="preserve">, </w:t>
+      </w:r>
+      <w:r>
+        <w:t>https://github.com/resume/resume.github.com</w:t>
+      </w:r>
+      <w:r>
+        <w:t xml:space="preserve">, </w:t>
+      </w:r>
+      <w:r>
+        <w:t>https://github.com/caolan/async</w:t>
+      </w:r>
+      <w:r>
+        <w:t xml:space="preserve">, </w:t>
+      </w:r>
+      <w:r>
+        <w:t>https://github.com/emberjs/ember.js</w:t>
+      </w:r>
+      <w:r>
+        <w:t xml:space="preserve">, </w:t>
+      </w:r>
+      <w:r>
+        <w:t>https://github.com/nostra13/Android-Universal-Image-Loader</w:t>
+      </w:r>
+      <w:r>
+        <w:t xml:space="preserve">, </w:t>
+      </w:r>
+      <w:r>
+        <w:t>https://github.com/square/retrofit</w:t>
+      </w:r>
+      <w:r>
+        <w:t xml:space="preserve">, </w:t>
+      </w:r>
+      <w:r>
+        <w:t>https://github.com/netty/netty</w:t>
+      </w:r>
+      <w:r>
+        <w:t xml:space="preserve">, </w:t>
+      </w:r>
+      <w:r>
+        <w:t>https://github.com/clojure/clojure</w:t>
+      </w:r>
+      <w:r>
+        <w:t xml:space="preserve">, </w:t>
+      </w:r>
+      <w:r>
+        <w:t>https://github.com/JetBrains/kotlin</w:t>
+      </w:r>
+      <w:r>
+        <w:t xml:space="preserve">, </w:t>
+      </w:r>
+      <w:r>
+        <w:t>https://github.com/android/platform_frameworks_base</w:t>
+      </w:r>
+      <w:r>
+        <w:t xml:space="preserve">, </w:t>
+      </w:r>
+      <w:r>
+        <w:t>https://github.com/LMAX-Exchange/disruptor</w:t>
+      </w:r>
+      <w:r>
+        <w:t xml:space="preserve">, </w:t>
+      </w:r>
+      <w:r>
+        <w:t>https://github.com/perwendel/spark</w:t>
+      </w:r>
+      <w:r>
+        <w:t xml:space="preserve">, </w:t>
+      </w:r>
+      <w:r>
+        <w:t>https://github.com/facebook/facebook-android-sdk</w:t>
+      </w:r>
+      <w:r>
+        <w:t xml:space="preserve">, </w:t>
+      </w:r>
+      <w:r>
+        <w:t>https://github.com/alibaba/dubbo</w:t>
+      </w:r>
+      <w:r>
+        <w:t xml:space="preserve">, </w:t>
+      </w:r>
+      <w:r>
+        <w:t>https://github.com/gitlabhq/gitlabhq</w:t>
+      </w:r>
+      <w:r>
+        <w:t xml:space="preserve">, </w:t>
+      </w:r>
+      <w:r>
+        <w:t>https://github.com/plataformatec/devise</w:t>
+      </w:r>
+      <w:r>
+        <w:t xml:space="preserve">, </w:t>
+      </w:r>
+      <w:r>
+        <w:t>https://github.com/imathis/octopress</w:t>
+      </w:r>
+      <w:r>
+        <w:t xml:space="preserve">, </w:t>
+      </w:r>
+      <w:r>
+        <w:t>https://github.com/ruby/ruby</w:t>
+      </w:r>
+      <w:r>
+        <w:t xml:space="preserve">, </w:t>
+      </w:r>
+      <w:r>
+        <w:t>https://github.com/thoughtbot/paperclip</w:t>
+      </w:r>
+      <w:r>
+        <w:t xml:space="preserve">, </w:t>
+      </w:r>
+      <w:r>
+        <w:t>https://github.com/sass/sass</w:t>
+      </w:r>
+      <w:r>
+        <w:t xml:space="preserve">, </w:t>
+      </w:r>
+      <w:r>
+        <w:t>https://github.com/CocoaPods/CocoaPods</w:t>
+      </w:r>
+      <w:r>
+        <w:t xml:space="preserve">, </w:t>
+      </w:r>
+      <w:r>
+        <w:t>https://github.com/resque/resque</w:t>
+      </w:r>
+      <w:r>
+        <w:t xml:space="preserve">, </w:t>
+      </w:r>
+      <w:r>
+        <w:t>https://github.com/ruby-grape/grape</w:t>
+      </w:r>
+      <w:r>
+        <w:t xml:space="preserve">, </w:t>
+      </w:r>
+      <w:r>
+        <w:t>https://github.com/jnicklas/capybara</w:t>
+      </w:r>
+      <w:r>
+        <w:t xml:space="preserve">, </w:t>
+      </w:r>
+      <w:r>
+        <w:t>https://github.com/django/django</w:t>
+      </w:r>
+      <w:r>
+        <w:t xml:space="preserve">, </w:t>
+      </w:r>
+      <w:r>
+        <w:t>https://github.com/kennethreitz/requests</w:t>
+      </w:r>
+      <w:r>
+        <w:t xml:space="preserve">, </w:t>
+      </w:r>
+      <w:r>
+        <w:t>https://github.com/tornadoweb/tornado</w:t>
+      </w:r>
+      <w:r>
+        <w:t xml:space="preserve">, </w:t>
+      </w:r>
+      <w:r>
+        <w:t>https://github.com/ipython/ipython</w:t>
+      </w:r>
+      <w:r>
+        <w:t xml:space="preserve">, </w:t>
+      </w:r>
+      <w:r>
+        <w:t>https://github.com/getsentry/sentry</w:t>
+      </w:r>
+      <w:r>
+        <w:t xml:space="preserve">, </w:t>
+      </w:r>
+      <w:r>
+        <w:t>https://github.com/apenwarr/sshuttle</w:t>
+      </w:r>
+      <w:r>
+        <w:t xml:space="preserve">, </w:t>
+      </w:r>
+      <w:r>
+        <w:t>https://github.com/mailpile/Mailpile</w:t>
+      </w:r>
+      <w:r>
+        <w:t xml:space="preserve">, </w:t>
+      </w:r>
+      <w:r>
+        <w:t>https://github.com/saltstack/salt</w:t>
+      </w:r>
+      <w:r>
+        <w:t xml:space="preserve">, </w:t>
+      </w:r>
+      <w:r>
+        <w:t>https://github.com/sqlmapproject/sqlmap</w:t>
+      </w:r>
+      <w:r>
+        <w:t xml:space="preserve">, </w:t>
+      </w:r>
+      <w:r>
+        <w:t>https://github.com/beetbox/beets</w:t>
+      </w:r>
+      <w:r>
+        <w:t xml:space="preserve">, </w:t>
+      </w:r>
+      <w:r>
+        <w:lastRenderedPageBreak/>
+        <w:t>https://github.com/laravel/laravel</w:t>
+      </w:r>
+      <w:r>
+        <w:t xml:space="preserve">, </w:t>
+      </w:r>
+      <w:r>
+        <w:t>https://github.com/yiisoft/yii2</w:t>
+      </w:r>
+      <w:r>
+        <w:t xml:space="preserve">, </w:t>
+      </w:r>
+      <w:r>
+        <w:t>https://github.com/composer/composer</w:t>
+      </w:r>
+      <w:r>
+        <w:t xml:space="preserve">, </w:t>
+      </w:r>
+      <w:r>
+        <w:t>https://github.com/roots/sage</w:t>
+      </w:r>
+      <w:r>
+        <w:t xml:space="preserve">, </w:t>
+      </w:r>
+      <w:r>
+        <w:t>https://github.com/cakephp/cakephp</w:t>
+      </w:r>
+      <w:r>
+        <w:t xml:space="preserve">, </w:t>
+      </w:r>
+      <w:r>
+        <w:t>https://github.com/PHPMailer/PHPMailer</w:t>
+      </w:r>
+      <w:r>
+        <w:t xml:space="preserve">, </w:t>
+      </w:r>
+      <w:r>
+        <w:t>https://github.com/PHPOffice/PHPExcel</w:t>
+      </w:r>
+      <w:r>
+        <w:t xml:space="preserve">, </w:t>
+      </w:r>
+      <w:r>
+        <w:t>https://github.com/zendframework/zf2</w:t>
+      </w:r>
+      <w:r>
+        <w:t xml:space="preserve">, </w:t>
+      </w:r>
+      <w:r>
+        <w:t>https://github.com/piwik/piwik</w:t>
       </w:r>
       <w:r>
         <w:t xml:space="preserve">, </w:t>
@@ -7262,189 +7890,68 @@
           <w:rPr>
             <w:rStyle w:val="Hyperlink"/>
           </w:rPr>
-          <w:t>https://github.com/jnicklas/capybara</w:t>
+          <w:t>https://github.com/Seldaek/monolog</w:t>
         </w:r>
       </w:hyperlink>
       <w:r>
         <w:t xml:space="preserve">, </w:t>
       </w:r>
       <w:r>
-        <w:t>https://github.com/django/django</w:t>
-      </w:r>
-      <w:r>
-        <w:t xml:space="preserve">, </w:t>
-      </w:r>
-      <w:r>
-        <w:t>https://github.com/kennethreitz/requests</w:t>
-      </w:r>
-      <w:r>
-        <w:t xml:space="preserve">, </w:t>
-      </w:r>
-      <w:r>
-        <w:t>https://github.com/tornadoweb/tornado</w:t>
-      </w:r>
-      <w:r>
-        <w:t xml:space="preserve">, </w:t>
-      </w:r>
-      <w:r>
-        <w:t>https://github.com/ipython/ipython</w:t>
-      </w:r>
-      <w:r>
-        <w:t xml:space="preserve">, </w:t>
-      </w:r>
-      <w:r>
-        <w:t>https://github.com/getsentry/sentry</w:t>
-      </w:r>
-      <w:r>
-        <w:t xml:space="preserve">, </w:t>
-      </w:r>
-      <w:r>
-        <w:t>https://github.com/apenwarr/sshuttle</w:t>
-      </w:r>
-      <w:r>
-        <w:t xml:space="preserve">, </w:t>
-      </w:r>
-      <w:r>
-        <w:t>https://github.com/mailpile/Mailpile</w:t>
-      </w:r>
-      <w:r>
-        <w:t xml:space="preserve">, </w:t>
-      </w:r>
-      <w:r>
-        <w:t>https://github.com/saltstack/salt</w:t>
-      </w:r>
-      <w:r>
-        <w:t xml:space="preserve">, </w:t>
-      </w:r>
-      <w:r>
-        <w:t>https://github.com/sqlmapproject/sqlmap</w:t>
-      </w:r>
-      <w:r>
-        <w:t xml:space="preserve">, </w:t>
-      </w:r>
-      <w:r>
-        <w:t>https://github.com/beetbox/beets</w:t>
-      </w:r>
-      <w:r>
-        <w:t xml:space="preserve">, </w:t>
-      </w:r>
-      <w:r>
-        <w:t>https://github.com/beetbox/beets</w:t>
-      </w:r>
-      <w:r>
-        <w:t xml:space="preserve">, </w:t>
-      </w:r>
-      <w:r>
-        <w:t>https://github.com/laravel/laravel</w:t>
-      </w:r>
-      <w:r>
-        <w:t xml:space="preserve">, </w:t>
-      </w:r>
-      <w:r>
-        <w:t>https://github.com/yiisoft/yii2</w:t>
-      </w:r>
-      <w:r>
-        <w:t xml:space="preserve">, </w:t>
-      </w:r>
-      <w:r>
-        <w:t>https://github.com/composer/composer</w:t>
-      </w:r>
-      <w:r>
-        <w:t xml:space="preserve">, </w:t>
-      </w:r>
-      <w:r>
-        <w:t>https://github.com/roots/sage</w:t>
-      </w:r>
-      <w:r>
-        <w:t xml:space="preserve">, </w:t>
-      </w:r>
-      <w:r>
-        <w:t>https://github.com/cakephp/cakephp</w:t>
-      </w:r>
-      <w:r>
-        <w:t xml:space="preserve">, </w:t>
-      </w:r>
-      <w:r>
-        <w:t>https://github.com/PHPMailer/PHPMailer</w:t>
-      </w:r>
-      <w:r>
-        <w:t xml:space="preserve">, </w:t>
-      </w:r>
-      <w:r>
-        <w:t>https://github.com/PHPOffice/PHPExcel</w:t>
-      </w:r>
-      <w:r>
-        <w:t xml:space="preserve">, </w:t>
-      </w:r>
-      <w:r>
-        <w:t>https://github.com/zendframework/zf2</w:t>
-      </w:r>
-      <w:r>
-        <w:t xml:space="preserve">, </w:t>
-      </w:r>
-      <w:r>
-        <w:t>https://github.com/Seldaek/monolog</w:t>
-      </w:r>
-      <w:r>
-        <w:t xml:space="preserve">, </w:t>
-      </w:r>
-      <w:r>
-        <w:t>https://github.com/beetbox/beets</w:t>
-      </w:r>
-      <w:r>
-        <w:t xml:space="preserve">, </w:t>
-      </w:r>
-      <w:r>
-        <w:t>https://github.com/laravel/laravel</w:t>
-      </w:r>
-      <w:r>
-        <w:t xml:space="preserve">, </w:t>
-      </w:r>
-      <w:r>
-        <w:t>https://github.com/yiisoft/yii2</w:t>
-      </w:r>
-      <w:r>
-        <w:t xml:space="preserve">, </w:t>
-      </w:r>
-      <w:r>
-        <w:lastRenderedPageBreak/>
-        <w:t>https://github.com/composer/composer</w:t>
-      </w:r>
-      <w:r>
-        <w:t xml:space="preserve">, </w:t>
-      </w:r>
-      <w:r>
-        <w:t>https://github.com/roots/sage</w:t>
-      </w:r>
-      <w:r>
-        <w:t xml:space="preserve">, </w:t>
-      </w:r>
-      <w:r>
-        <w:t>https://github.com/cakephp/cakephp</w:t>
-      </w:r>
-      <w:r>
-        <w:t xml:space="preserve">, </w:t>
-      </w:r>
-      <w:r>
-        <w:t>https://github.com/PHPMailer/PHPMailer</w:t>
-      </w:r>
-      <w:r>
-        <w:t xml:space="preserve">, </w:t>
-      </w:r>
-      <w:r>
-        <w:t>https://github.com/PHPOffice/PHPExcel</w:t>
-      </w:r>
-      <w:r>
-        <w:t xml:space="preserve">, </w:t>
-      </w:r>
-      <w:r>
-        <w:t>https://github.com/zendframework/zf2</w:t>
-      </w:r>
-      <w:r>
-        <w:t xml:space="preserve">, </w:t>
-      </w:r>
-      <w:r>
-        <w:t>https://github.com/Seldaek/monolog</w:t>
+        <w:t>https://github.com/daneden/animate.css</w:t>
+      </w:r>
+      <w:r>
+        <w:t xml:space="preserve">, </w:t>
+      </w:r>
+      <w:r>
+        <w:t>https://github.com/dhg/Skeleton</w:t>
+      </w:r>
+      <w:r>
+        <w:t xml:space="preserve">, </w:t>
+      </w:r>
+      <w:r>
+        <w:t>https://github.com/joshuaclayton/blueprint-css</w:t>
+      </w:r>
+      <w:r>
+        <w:t xml:space="preserve">, </w:t>
+      </w:r>
+      <w:r>
+        <w:t>https://github.com/csswizardry/inuit.css</w:t>
+      </w:r>
+      <w:r>
+        <w:t xml:space="preserve">, </w:t>
+      </w:r>
+      <w:r>
+        <w:t>https://github.com/tapmodo/Jcrop</w:t>
+      </w:r>
+      <w:r>
+        <w:t xml:space="preserve">, </w:t>
+      </w:r>
+      <w:r>
+        <w:t>https://github.com/tapquo/Lungo.js</w:t>
+      </w:r>
+      <w:r>
+        <w:t xml:space="preserve">, </w:t>
+      </w:r>
+      <w:r>
+        <w:t>https://github.com/todc/todc-bootstrap</w:t>
+      </w:r>
+      <w:r>
+        <w:t xml:space="preserve">, </w:t>
+      </w:r>
+      <w:r>
+        <w:t>https://github.com/mdo/preboot</w:t>
+      </w:r>
+      <w:r>
+        <w:t xml:space="preserve">, </w:t>
+      </w:r>
+      <w:r>
+        <w:t>https://github.com/tylertate/semantic.gs</w:t>
+      </w:r>
+      <w:r>
+        <w:t xml:space="preserve">, </w:t>
+      </w:r>
+      <w:r>
+        <w:t>https://github.com/tj/nib</w:t>
       </w:r>
       <w:r>
         <w:t xml:space="preserve">, </w:t>
@@ -7630,12 +8137,6 @@
         <w:t xml:space="preserve">, </w:t>
       </w:r>
       <w:r>
-        <w:t>https://github.com/cesanta/mongoose</w:t>
-      </w:r>
-      <w:r>
-        <w:t xml:space="preserve">, </w:t>
-      </w:r>
-      <w:r>
         <w:t>https://github.com/necolas/normalize.css</w:t>
       </w:r>
       <w:r>
@@ -7692,8 +8193,6 @@
       <w:r>
         <w:t>https://github.com/lojjic/PIE</w:t>
       </w:r>
-      <w:bookmarkStart w:id="0" w:name="_GoBack"/>
-      <w:bookmarkEnd w:id="0"/>
     </w:p>
     <w:sectPr>
       <w:pgSz w:w="12240" w:h="15840"/>

</xml_diff>

<commit_message>
alterations for auto process
</commit_message>
<xml_diff>
--- a/Research And Development Project/Documents/Resources/ProjectList.docx
+++ b/Research And Development Project/Documents/Resources/ProjectList.docx
@@ -20,7 +20,7 @@
           </w:tcPr>
           <w:p>
             <w:pPr>
-              <w:jc w:val="center"/>
+              <w:pStyle w:val="Heading6"/>
             </w:pPr>
             <w:r>
               <w:t>NUMBER</w:t>
@@ -68,7 +68,15 @@
               </w:numPr>
               <w:jc w:val="center"/>
             </w:pPr>
-            <w:fldSimple w:instr=" SEQ  \* MERGEFORMAT "/>
+            <w:r>
+              <w:fldChar w:fldCharType="begin"/>
+            </w:r>
+            <w:r>
+              <w:instrText xml:space="preserve"> SEQ  \* MERGEFORMAT </w:instrText>
+            </w:r>
+            <w:r>
+              <w:fldChar w:fldCharType="end"/>
+            </w:r>
           </w:p>
         </w:tc>
         <w:tc>
@@ -1069,11 +1077,7 @@
           <w:tcPr>
             <w:tcW w:w="1558" w:type="dxa"/>
           </w:tcPr>
-          <w:p>
-            <w:r>
-              <w:t>y</w:t>
-            </w:r>
-          </w:p>
+          <w:p/>
         </w:tc>
       </w:tr>
       <w:tr>
@@ -1111,7 +1115,11 @@
           <w:tcPr>
             <w:tcW w:w="1558" w:type="dxa"/>
           </w:tcPr>
-          <w:p/>
+          <w:p>
+            <w:r>
+              <w:t>y</w:t>
+            </w:r>
+          </w:p>
         </w:tc>
       </w:tr>
       <w:tr>
@@ -3697,7 +3705,11 @@
           <w:tcPr>
             <w:tcW w:w="1558" w:type="dxa"/>
           </w:tcPr>
-          <w:p/>
+          <w:p>
+            <w:r>
+              <w:t>y</w:t>
+            </w:r>
+          </w:p>
         </w:tc>
       </w:tr>
       <w:tr>
@@ -3730,11 +3742,7 @@
           <w:tcPr>
             <w:tcW w:w="1558" w:type="dxa"/>
           </w:tcPr>
-          <w:p>
-            <w:r>
-              <w:t>y</w:t>
-            </w:r>
-          </w:p>
+          <w:p/>
         </w:tc>
       </w:tr>
       <w:tr>
@@ -5703,6 +5711,39 @@
           <w:tcPr>
             <w:tcW w:w="1558" w:type="dxa"/>
           </w:tcPr>
+          <w:p/>
+        </w:tc>
+      </w:tr>
+      <w:tr>
+        <w:tc>
+          <w:tcPr>
+            <w:tcW w:w="1148" w:type="dxa"/>
+          </w:tcPr>
+          <w:p>
+            <w:pPr>
+              <w:pStyle w:val="ListParagraph"/>
+              <w:numPr>
+                <w:ilvl w:val="0"/>
+                <w:numId w:val="1"/>
+              </w:numPr>
+              <w:jc w:val="center"/>
+            </w:pPr>
+          </w:p>
+        </w:tc>
+        <w:tc>
+          <w:tcPr>
+            <w:tcW w:w="6644" w:type="dxa"/>
+          </w:tcPr>
+          <w:p>
+            <w:r>
+              <w:t>https://github.com/antirez/redis</w:t>
+            </w:r>
+          </w:p>
+        </w:tc>
+        <w:tc>
+          <w:tcPr>
+            <w:tcW w:w="1558" w:type="dxa"/>
+          </w:tcPr>
           <w:p>
             <w:r>
               <w:t>y</w:t>
@@ -5732,7 +5773,7 @@
           </w:tcPr>
           <w:p>
             <w:r>
-              <w:t>https://github.com/antirez/redis</w:t>
+              <w:t>https://github.com/git/git</w:t>
             </w:r>
           </w:p>
         </w:tc>
@@ -5769,7 +5810,7 @@
           </w:tcPr>
           <w:p>
             <w:r>
-              <w:t>https://github.com/git/git</w:t>
+              <w:t>https://github.com/kripken/emscripten</w:t>
             </w:r>
           </w:p>
         </w:tc>
@@ -5806,7 +5847,73 @@
           </w:tcPr>
           <w:p>
             <w:r>
-              <w:t>https://github.com/kripken/emscripten</w:t>
+              <w:t>https://github.com/php/php-src</w:t>
+            </w:r>
+          </w:p>
+        </w:tc>
+        <w:tc>
+          <w:tcPr>
+            <w:tcW w:w="1558" w:type="dxa"/>
+          </w:tcPr>
+          <w:p/>
+        </w:tc>
+      </w:tr>
+      <w:tr>
+        <w:tc>
+          <w:tcPr>
+            <w:tcW w:w="1148" w:type="dxa"/>
+          </w:tcPr>
+          <w:p>
+            <w:pPr>
+              <w:pStyle w:val="ListParagraph"/>
+              <w:numPr>
+                <w:ilvl w:val="0"/>
+                <w:numId w:val="1"/>
+              </w:numPr>
+              <w:jc w:val="center"/>
+            </w:pPr>
+          </w:p>
+        </w:tc>
+        <w:tc>
+          <w:tcPr>
+            <w:tcW w:w="6644" w:type="dxa"/>
+          </w:tcPr>
+          <w:p>
+            <w:r>
+              <w:t>https://github.com/libgit2/libgit2</w:t>
+            </w:r>
+          </w:p>
+        </w:tc>
+        <w:tc>
+          <w:tcPr>
+            <w:tcW w:w="1558" w:type="dxa"/>
+          </w:tcPr>
+          <w:p/>
+        </w:tc>
+      </w:tr>
+      <w:tr>
+        <w:tc>
+          <w:tcPr>
+            <w:tcW w:w="1148" w:type="dxa"/>
+          </w:tcPr>
+          <w:p>
+            <w:pPr>
+              <w:pStyle w:val="ListParagraph"/>
+              <w:numPr>
+                <w:ilvl w:val="0"/>
+                <w:numId w:val="1"/>
+              </w:numPr>
+              <w:jc w:val="center"/>
+            </w:pPr>
+          </w:p>
+        </w:tc>
+        <w:tc>
+          <w:tcPr>
+            <w:tcW w:w="6644" w:type="dxa"/>
+          </w:tcPr>
+          <w:p>
+            <w:r>
+              <w:t>https://github.com/fish-shell/fish-shell</w:t>
             </w:r>
           </w:p>
         </w:tc>
@@ -5843,40 +5950,7 @@
           </w:tcPr>
           <w:p>
             <w:r>
-              <w:t>https://github.com/php/php-src</w:t>
-            </w:r>
-          </w:p>
-        </w:tc>
-        <w:tc>
-          <w:tcPr>
-            <w:tcW w:w="1558" w:type="dxa"/>
-          </w:tcPr>
-          <w:p/>
-        </w:tc>
-      </w:tr>
-      <w:tr>
-        <w:tc>
-          <w:tcPr>
-            <w:tcW w:w="1148" w:type="dxa"/>
-          </w:tcPr>
-          <w:p>
-            <w:pPr>
-              <w:pStyle w:val="ListParagraph"/>
-              <w:numPr>
-                <w:ilvl w:val="0"/>
-                <w:numId w:val="1"/>
-              </w:numPr>
-              <w:jc w:val="center"/>
-            </w:pPr>
-          </w:p>
-        </w:tc>
-        <w:tc>
-          <w:tcPr>
-            <w:tcW w:w="6644" w:type="dxa"/>
-          </w:tcPr>
-          <w:p>
-            <w:r>
-              <w:t>https://github.com/libgit2/libgit2</w:t>
+              <w:t>https://github.com/b4winckler/macvim</w:t>
             </w:r>
           </w:p>
         </w:tc>
@@ -5913,7 +5987,7 @@
           </w:tcPr>
           <w:p>
             <w:r>
-              <w:t>https://github.com/fish-shell/fish-shell</w:t>
+              <w:t>https://github.com/grpc/grpc</w:t>
             </w:r>
           </w:p>
         </w:tc>
@@ -5950,7 +6024,40 @@
           </w:tcPr>
           <w:p>
             <w:r>
-              <w:t>https://github.com/b4winckler/macvim</w:t>
+              <w:t>https://github.com/memcached/memcached</w:t>
+            </w:r>
+          </w:p>
+        </w:tc>
+        <w:tc>
+          <w:tcPr>
+            <w:tcW w:w="1558" w:type="dxa"/>
+          </w:tcPr>
+          <w:p/>
+        </w:tc>
+      </w:tr>
+      <w:tr>
+        <w:tc>
+          <w:tcPr>
+            <w:tcW w:w="1148" w:type="dxa"/>
+          </w:tcPr>
+          <w:p>
+            <w:pPr>
+              <w:pStyle w:val="ListParagraph"/>
+              <w:numPr>
+                <w:ilvl w:val="0"/>
+                <w:numId w:val="1"/>
+              </w:numPr>
+              <w:jc w:val="center"/>
+            </w:pPr>
+          </w:p>
+        </w:tc>
+        <w:tc>
+          <w:tcPr>
+            <w:tcW w:w="6644" w:type="dxa"/>
+          </w:tcPr>
+          <w:p>
+            <w:r>
+              <w:t>https://github.com/yyuu/pyenv</w:t>
             </w:r>
           </w:p>
         </w:tc>
@@ -5987,73 +6094,73 @@
           </w:tcPr>
           <w:p>
             <w:r>
-              <w:t>https://github.com/grpc/grpc</w:t>
-            </w:r>
-          </w:p>
-        </w:tc>
-        <w:tc>
-          <w:tcPr>
-            <w:tcW w:w="1558" w:type="dxa"/>
-          </w:tcPr>
-          <w:p/>
-        </w:tc>
-      </w:tr>
-      <w:tr>
-        <w:tc>
-          <w:tcPr>
-            <w:tcW w:w="1148" w:type="dxa"/>
-          </w:tcPr>
-          <w:p>
-            <w:pPr>
-              <w:pStyle w:val="ListParagraph"/>
-              <w:numPr>
-                <w:ilvl w:val="0"/>
-                <w:numId w:val="1"/>
-              </w:numPr>
-              <w:jc w:val="center"/>
-            </w:pPr>
-          </w:p>
-        </w:tc>
-        <w:tc>
-          <w:tcPr>
-            <w:tcW w:w="6644" w:type="dxa"/>
-          </w:tcPr>
-          <w:p>
-            <w:r>
-              <w:t>https://github.com/memcached/memcached</w:t>
-            </w:r>
-          </w:p>
-        </w:tc>
-        <w:tc>
-          <w:tcPr>
-            <w:tcW w:w="1558" w:type="dxa"/>
-          </w:tcPr>
-          <w:p/>
-        </w:tc>
-      </w:tr>
-      <w:tr>
-        <w:tc>
-          <w:tcPr>
-            <w:tcW w:w="1148" w:type="dxa"/>
-          </w:tcPr>
-          <w:p>
-            <w:pPr>
-              <w:pStyle w:val="ListParagraph"/>
-              <w:numPr>
-                <w:ilvl w:val="0"/>
-                <w:numId w:val="1"/>
-              </w:numPr>
-              <w:jc w:val="center"/>
-            </w:pPr>
-          </w:p>
-        </w:tc>
-        <w:tc>
-          <w:tcPr>
-            <w:tcW w:w="6644" w:type="dxa"/>
-          </w:tcPr>
-          <w:p>
-            <w:r>
-              <w:t>https://github.com/yyuu/pyenv</w:t>
+              <w:t>https://github.com/FFmpeg/FFmpeg</w:t>
+            </w:r>
+          </w:p>
+        </w:tc>
+        <w:tc>
+          <w:tcPr>
+            <w:tcW w:w="1558" w:type="dxa"/>
+          </w:tcPr>
+          <w:p/>
+        </w:tc>
+      </w:tr>
+      <w:tr>
+        <w:tc>
+          <w:tcPr>
+            <w:tcW w:w="1148" w:type="dxa"/>
+          </w:tcPr>
+          <w:p>
+            <w:pPr>
+              <w:pStyle w:val="ListParagraph"/>
+              <w:numPr>
+                <w:ilvl w:val="0"/>
+                <w:numId w:val="1"/>
+              </w:numPr>
+              <w:jc w:val="center"/>
+            </w:pPr>
+          </w:p>
+        </w:tc>
+        <w:tc>
+          <w:tcPr>
+            <w:tcW w:w="6644" w:type="dxa"/>
+          </w:tcPr>
+          <w:p>
+            <w:r>
+              <w:t>https://github.com/vim/vim</w:t>
+            </w:r>
+          </w:p>
+        </w:tc>
+        <w:tc>
+          <w:tcPr>
+            <w:tcW w:w="1558" w:type="dxa"/>
+          </w:tcPr>
+          <w:p/>
+        </w:tc>
+      </w:tr>
+      <w:tr>
+        <w:tc>
+          <w:tcPr>
+            <w:tcW w:w="1148" w:type="dxa"/>
+          </w:tcPr>
+          <w:p>
+            <w:pPr>
+              <w:pStyle w:val="ListParagraph"/>
+              <w:numPr>
+                <w:ilvl w:val="0"/>
+                <w:numId w:val="1"/>
+              </w:numPr>
+              <w:jc w:val="center"/>
+            </w:pPr>
+          </w:p>
+        </w:tc>
+        <w:tc>
+          <w:tcPr>
+            <w:tcW w:w="6644" w:type="dxa"/>
+          </w:tcPr>
+          <w:p>
+            <w:r>
+              <w:t>https://github.com/mpv-player/mpv</w:t>
             </w:r>
           </w:p>
         </w:tc>
@@ -6066,105 +6173,6 @@
               <w:t>y</w:t>
             </w:r>
           </w:p>
-        </w:tc>
-      </w:tr>
-      <w:tr>
-        <w:tc>
-          <w:tcPr>
-            <w:tcW w:w="1148" w:type="dxa"/>
-          </w:tcPr>
-          <w:p>
-            <w:pPr>
-              <w:pStyle w:val="ListParagraph"/>
-              <w:numPr>
-                <w:ilvl w:val="0"/>
-                <w:numId w:val="1"/>
-              </w:numPr>
-              <w:jc w:val="center"/>
-            </w:pPr>
-          </w:p>
-        </w:tc>
-        <w:tc>
-          <w:tcPr>
-            <w:tcW w:w="6644" w:type="dxa"/>
-          </w:tcPr>
-          <w:p>
-            <w:r>
-              <w:t>https://github.com/FFmpeg/FFmpeg</w:t>
-            </w:r>
-          </w:p>
-        </w:tc>
-        <w:tc>
-          <w:tcPr>
-            <w:tcW w:w="1558" w:type="dxa"/>
-          </w:tcPr>
-          <w:p/>
-        </w:tc>
-      </w:tr>
-      <w:tr>
-        <w:tc>
-          <w:tcPr>
-            <w:tcW w:w="1148" w:type="dxa"/>
-          </w:tcPr>
-          <w:p>
-            <w:pPr>
-              <w:pStyle w:val="ListParagraph"/>
-              <w:numPr>
-                <w:ilvl w:val="0"/>
-                <w:numId w:val="1"/>
-              </w:numPr>
-              <w:jc w:val="center"/>
-            </w:pPr>
-          </w:p>
-        </w:tc>
-        <w:tc>
-          <w:tcPr>
-            <w:tcW w:w="6644" w:type="dxa"/>
-          </w:tcPr>
-          <w:p>
-            <w:r>
-              <w:t>https://github.com/vim/vim</w:t>
-            </w:r>
-          </w:p>
-        </w:tc>
-        <w:tc>
-          <w:tcPr>
-            <w:tcW w:w="1558" w:type="dxa"/>
-          </w:tcPr>
-          <w:p/>
-        </w:tc>
-      </w:tr>
-      <w:tr>
-        <w:tc>
-          <w:tcPr>
-            <w:tcW w:w="1148" w:type="dxa"/>
-          </w:tcPr>
-          <w:p>
-            <w:pPr>
-              <w:pStyle w:val="ListParagraph"/>
-              <w:numPr>
-                <w:ilvl w:val="0"/>
-                <w:numId w:val="1"/>
-              </w:numPr>
-              <w:jc w:val="center"/>
-            </w:pPr>
-          </w:p>
-        </w:tc>
-        <w:tc>
-          <w:tcPr>
-            <w:tcW w:w="6644" w:type="dxa"/>
-          </w:tcPr>
-          <w:p>
-            <w:r>
-              <w:t>https://github.com/mpv-player/mpv</w:t>
-            </w:r>
-          </w:p>
-        </w:tc>
-        <w:tc>
-          <w:tcPr>
-            <w:tcW w:w="1558" w:type="dxa"/>
-          </w:tcPr>
-          <w:p/>
         </w:tc>
       </w:tr>
       <w:tr>
@@ -7159,7 +7167,10 @@
     </w:p>
     <w:p>
       <w:r>
-        <w:t>https://github.com/android/platform_frameworks_base</w:t>
+        <w:t>https://github.com/dropwizard/dropwizard</w:t>
+      </w:r>
+      <w:r>
+        <w:t xml:space="preserve"> </w:t>
       </w:r>
     </w:p>
     <w:p>
@@ -7329,562 +7340,6 @@
       </w:r>
     </w:p>
     <w:p>
-      <w:r>
-        <w:t>https://github.com/Seldaek/monolog</w:t>
-      </w:r>
-    </w:p>
-    <w:p>
-      <w:r>
-        <w:t>https://github.com/daneden/animate.css</w:t>
-      </w:r>
-    </w:p>
-    <w:p>
-      <w:r>
-        <w:t>https://github.com/dhg/Skeleton</w:t>
-      </w:r>
-    </w:p>
-    <w:p>
-      <w:r>
-        <w:t>https://github.com/joshuaclayton/blueprint-css</w:t>
-      </w:r>
-    </w:p>
-    <w:p>
-      <w:r>
-        <w:t>https://github.com/csswizardry/inuit.css</w:t>
-      </w:r>
-    </w:p>
-    <w:p>
-      <w:r>
-        <w:t>https://github.com/tapmodo/Jcrop</w:t>
-      </w:r>
-    </w:p>
-    <w:p>
-      <w:r>
-        <w:t>https://github.com/tapquo/Lungo.js</w:t>
-      </w:r>
-    </w:p>
-    <w:p>
-      <w:r>
-        <w:t>https://github.com/todc/todc-bootstrap</w:t>
-      </w:r>
-    </w:p>
-    <w:p>
-      <w:r>
-        <w:t>https://github.com/mdo/preboot</w:t>
-      </w:r>
-    </w:p>
-    <w:p>
-      <w:r>
-        <w:t>https://github.com/tylertate/semantic.gs</w:t>
-      </w:r>
-    </w:p>
-    <w:p>
-      <w:r>
-        <w:t>https://github.com/tj/nib</w:t>
-      </w:r>
-    </w:p>
-    <w:p>
-      <w:r>
-        <w:t>https://github.com/cocos2d/cocos2d-x</w:t>
-      </w:r>
-    </w:p>
-    <w:p>
-      <w:r>
-        <w:t>https://github.com/mobile-shell/mosh</w:t>
-      </w:r>
-    </w:p>
-    <w:p>
-      <w:r>
-        <w:t>https://github.com/paulasmuth/fnordmetric</w:t>
-      </w:r>
-    </w:p>
-    <w:p>
-      <w:r>
-        <w:t>https://github.com/google/leveldb</w:t>
-      </w:r>
-    </w:p>
-    <w:p>
-      <w:r>
-        <w:t>https://github.com/facebook/rocksdb</w:t>
-      </w:r>
-    </w:p>
-    <w:p>
-      <w:r>
-        <w:t>https://github.com/openframeworks/openFrameworks</w:t>
-      </w:r>
-    </w:p>
-    <w:p>
-      <w:r>
-        <w:t>https://github.com/wkhtmltopdf/wkhtmltopdf</w:t>
-      </w:r>
-    </w:p>
-    <w:p>
-      <w:r>
-        <w:t>https://github.com/bjorn/tiled</w:t>
-      </w:r>
-    </w:p>
-    <w:p>
-      <w:r>
-        <w:t>https://github.com/sqlitebrowser/sqlitebrowser</w:t>
-      </w:r>
-    </w:p>
-    <w:p>
-      <w:r>
-        <w:t>https://github.com/phusion/passenger</w:t>
-      </w:r>
-    </w:p>
-    <w:p>
-      <w:r>
-        <w:t>https://github.com/gitextensions/gitextensions</w:t>
-      </w:r>
-    </w:p>
-    <w:p>
-      <w:r>
-        <w:t>https://github.com/hbons/SparkleShare</w:t>
-      </w:r>
-    </w:p>
-    <w:p>
-      <w:r>
-        <w:t>https://github.com/mono/MonoGame</w:t>
-      </w:r>
-    </w:p>
-    <w:p>
-      <w:r>
-        <w:t>https://github.com/restsharp/RestSharp</w:t>
-      </w:r>
-    </w:p>
-    <w:p>
-      <w:r>
-        <w:lastRenderedPageBreak/>
-        <w:t>https://github.com/OpenRA/OpenRA</w:t>
-      </w:r>
-    </w:p>
-    <w:p>
-      <w:r>
-        <w:t>https://github.com/icsharpcode/ILSpy</w:t>
-      </w:r>
-    </w:p>
-    <w:p>
-      <w:r>
-        <w:t>https://github.com/MahApps/MahApps.Metro</w:t>
-      </w:r>
-    </w:p>
-    <w:p>
-      <w:r>
-        <w:t>https://github.com/cefsharp/CefSharp</w:t>
-      </w:r>
-    </w:p>
-    <w:p>
-      <w:r>
-        <w:t>https://github.com/mono/monodevelop</w:t>
-      </w:r>
-    </w:p>
-    <w:p>
-      <w:r>
-        <w:t>https://github.com/NLog/NLog</w:t>
-      </w:r>
-    </w:p>
-    <w:p>
-      <w:r>
-        <w:t>https://github.com/torvalds/linux</w:t>
-      </w:r>
-    </w:p>
-    <w:p>
-      <w:r>
-        <w:t>https://github.com/antirez/redis</w:t>
-      </w:r>
-    </w:p>
-    <w:p>
-      <w:r>
-        <w:t>https://github.com/git/git</w:t>
-      </w:r>
-    </w:p>
-    <w:p>
-      <w:r>
-        <w:t>https://github.com/kripken/emscripten</w:t>
-      </w:r>
-    </w:p>
-    <w:p>
-      <w:r>
-        <w:t>https://github.com/libgit2/libgit2</w:t>
-      </w:r>
-    </w:p>
-    <w:p>
-      <w:r>
-        <w:t>https://github.com/fish-shell/fish-shell</w:t>
-      </w:r>
-    </w:p>
-    <w:p>
-      <w:r>
-        <w:t>https://github.com/b4winckler/macvim</w:t>
-      </w:r>
-    </w:p>
-    <w:p>
-      <w:r>
-        <w:t>https://github.com/yyuu/pyenv</w:t>
-      </w:r>
-    </w:p>
-    <w:p>
-      <w:r>
-        <w:t>https://github.com/curl/curl</w:t>
-      </w:r>
-    </w:p>
-    <w:p>
-      <w:r>
-        <w:t>https://github.com/cesanta/mongoose</w:t>
-      </w:r>
-    </w:p>
-    <w:p>
-      <w:r>
-        <w:t>https://github.com/necolas/normalize.css</w:t>
-      </w:r>
-    </w:p>
-    <w:p>
-      <w:r>
-        <w:t>https://github.com/ariya/phantomjs</w:t>
-      </w:r>
-    </w:p>
-    <w:p>
-      <w:r>
-        <w:t>https://github.com/angular/angular-seed</w:t>
-      </w:r>
-    </w:p>
-    <w:p>
-      <w:r>
-        <w:t>https://github.com/davatron5000/FitText.js</w:t>
-      </w:r>
-    </w:p>
-    <w:p>
-      <w:r>
-        <w:t>https://github.com/tuupola/jquery_lazyload</w:t>
-      </w:r>
-    </w:p>
-    <w:p>
-      <w:r>
-        <w:t>https://github.com/arduino/Arduino</w:t>
-      </w:r>
-    </w:p>
-    <w:p>
-      <w:r>
-        <w:t>https://github.com/seyhunak/twitter-bootstrap-rails</w:t>
-      </w:r>
-    </w:p>
-    <w:p>
-      <w:r>
-        <w:t>https://github.com/mrdoob/stats.js</w:t>
-      </w:r>
-    </w:p>
-    <w:p>
-      <w:r>
-        <w:t>https://github.com/sporritt/jsPlumb</w:t>
-      </w:r>
-    </w:p>
-    <w:p>
-      <w:r>
-        <w:t>https://github.com/lojjic/PIE</w:t>
-      </w:r>
-    </w:p>
-    <w:p/>
-    <w:p>
-      <w:bookmarkStart w:id="0" w:name="_GoBack"/>
-      <w:bookmarkEnd w:id="0"/>
-    </w:p>
-    <w:p>
-      <w:r>
-        <w:t>https://github.com/jquery/jquery</w:t>
-      </w:r>
-      <w:r>
-        <w:t xml:space="preserve">, </w:t>
-      </w:r>
-      <w:r>
-        <w:t>https://github.com/h5bp/html5-boilerplate</w:t>
-      </w:r>
-      <w:r>
-        <w:t xml:space="preserve">, </w:t>
-      </w:r>
-      <w:r>
-        <w:t>https://github.com/moment/moment</w:t>
-      </w:r>
-      <w:r>
-        <w:t xml:space="preserve">, </w:t>
-      </w:r>
-      <w:r>
-        <w:t>https://github.com/mrdoob/three.js</w:t>
-      </w:r>
-      <w:r>
-        <w:t xml:space="preserve">, </w:t>
-      </w:r>
-      <w:r>
-        <w:t>https://github.com/expressjs/express</w:t>
-      </w:r>
-      <w:r>
-        <w:t xml:space="preserve">, </w:t>
-      </w:r>
-      <w:r>
-        <w:t>https://github.com/socketio/socket.io</w:t>
-      </w:r>
-      <w:r>
-        <w:t xml:space="preserve">, </w:t>
-      </w:r>
-      <w:r>
-        <w:t>https://github.com/zurb/foundation-sites</w:t>
-      </w:r>
-      <w:r>
-        <w:t xml:space="preserve">, </w:t>
-      </w:r>
-      <w:r>
-        <w:t>https://github.com/resume/resume.github.com</w:t>
-      </w:r>
-      <w:r>
-        <w:t xml:space="preserve">, </w:t>
-      </w:r>
-      <w:r>
-        <w:t>https://github.com/caolan/async</w:t>
-      </w:r>
-      <w:r>
-        <w:t xml:space="preserve">, </w:t>
-      </w:r>
-      <w:r>
-        <w:t>https://github.com/emberjs/ember.js</w:t>
-      </w:r>
-      <w:r>
-        <w:t xml:space="preserve">, </w:t>
-      </w:r>
-      <w:r>
-        <w:t>https://github.com/nostra13/Android-Universal-Image-Loader</w:t>
-      </w:r>
-      <w:r>
-        <w:t xml:space="preserve">, </w:t>
-      </w:r>
-      <w:r>
-        <w:t>https://github.com/square/retrofit</w:t>
-      </w:r>
-      <w:r>
-        <w:t xml:space="preserve">, </w:t>
-      </w:r>
-      <w:r>
-        <w:t>https://github.com/netty/netty</w:t>
-      </w:r>
-      <w:r>
-        <w:t xml:space="preserve">, </w:t>
-      </w:r>
-      <w:r>
-        <w:t>https://github.com/clojure/clojure</w:t>
-      </w:r>
-      <w:r>
-        <w:t xml:space="preserve">, </w:t>
-      </w:r>
-      <w:r>
-        <w:t>https://github.com/JetBrains/kotlin</w:t>
-      </w:r>
-      <w:r>
-        <w:t xml:space="preserve">, </w:t>
-      </w:r>
-      <w:r>
-        <w:t>https://github.com/android/platform_frameworks_base</w:t>
-      </w:r>
-      <w:r>
-        <w:t xml:space="preserve">, </w:t>
-      </w:r>
-      <w:r>
-        <w:t>https://github.com/LMAX-Exchange/disruptor</w:t>
-      </w:r>
-      <w:r>
-        <w:t xml:space="preserve">, </w:t>
-      </w:r>
-      <w:r>
-        <w:t>https://github.com/perwendel/spark</w:t>
-      </w:r>
-      <w:r>
-        <w:t xml:space="preserve">, </w:t>
-      </w:r>
-      <w:r>
-        <w:t>https://github.com/facebook/facebook-android-sdk</w:t>
-      </w:r>
-      <w:r>
-        <w:t xml:space="preserve">, </w:t>
-      </w:r>
-      <w:r>
-        <w:t>https://github.com/alibaba/dubbo</w:t>
-      </w:r>
-      <w:r>
-        <w:t xml:space="preserve">, </w:t>
-      </w:r>
-      <w:r>
-        <w:t>https://github.com/gitlabhq/gitlabhq</w:t>
-      </w:r>
-      <w:r>
-        <w:t xml:space="preserve">, </w:t>
-      </w:r>
-      <w:r>
-        <w:t>https://github.com/plataformatec/devise</w:t>
-      </w:r>
-      <w:r>
-        <w:t xml:space="preserve">, </w:t>
-      </w:r>
-      <w:r>
-        <w:t>https://github.com/imathis/octopress</w:t>
-      </w:r>
-      <w:r>
-        <w:t xml:space="preserve">, </w:t>
-      </w:r>
-      <w:r>
-        <w:t>https://github.com/ruby/ruby</w:t>
-      </w:r>
-      <w:r>
-        <w:t xml:space="preserve">, </w:t>
-      </w:r>
-      <w:r>
-        <w:t>https://github.com/thoughtbot/paperclip</w:t>
-      </w:r>
-      <w:r>
-        <w:t xml:space="preserve">, </w:t>
-      </w:r>
-      <w:r>
-        <w:t>https://github.com/sass/sass</w:t>
-      </w:r>
-      <w:r>
-        <w:t xml:space="preserve">, </w:t>
-      </w:r>
-      <w:r>
-        <w:t>https://github.com/CocoaPods/CocoaPods</w:t>
-      </w:r>
-      <w:r>
-        <w:t xml:space="preserve">, </w:t>
-      </w:r>
-      <w:r>
-        <w:t>https://github.com/resque/resque</w:t>
-      </w:r>
-      <w:r>
-        <w:t xml:space="preserve">, </w:t>
-      </w:r>
-      <w:r>
-        <w:t>https://github.com/ruby-grape/grape</w:t>
-      </w:r>
-      <w:r>
-        <w:t xml:space="preserve">, </w:t>
-      </w:r>
-      <w:r>
-        <w:t>https://github.com/jnicklas/capybara</w:t>
-      </w:r>
-      <w:r>
-        <w:t xml:space="preserve">, </w:t>
-      </w:r>
-      <w:r>
-        <w:t>https://github.com/django/django</w:t>
-      </w:r>
-      <w:r>
-        <w:t xml:space="preserve">, </w:t>
-      </w:r>
-      <w:r>
-        <w:t>https://github.com/kennethreitz/requests</w:t>
-      </w:r>
-      <w:r>
-        <w:t xml:space="preserve">, </w:t>
-      </w:r>
-      <w:r>
-        <w:t>https://github.com/tornadoweb/tornado</w:t>
-      </w:r>
-      <w:r>
-        <w:t xml:space="preserve">, </w:t>
-      </w:r>
-      <w:r>
-        <w:t>https://github.com/ipython/ipython</w:t>
-      </w:r>
-      <w:r>
-        <w:t xml:space="preserve">, </w:t>
-      </w:r>
-      <w:r>
-        <w:t>https://github.com/getsentry/sentry</w:t>
-      </w:r>
-      <w:r>
-        <w:t xml:space="preserve">, </w:t>
-      </w:r>
-      <w:r>
-        <w:t>https://github.com/apenwarr/sshuttle</w:t>
-      </w:r>
-      <w:r>
-        <w:t xml:space="preserve">, </w:t>
-      </w:r>
-      <w:r>
-        <w:t>https://github.com/mailpile/Mailpile</w:t>
-      </w:r>
-      <w:r>
-        <w:t xml:space="preserve">, </w:t>
-      </w:r>
-      <w:r>
-        <w:t>https://github.com/saltstack/salt</w:t>
-      </w:r>
-      <w:r>
-        <w:t xml:space="preserve">, </w:t>
-      </w:r>
-      <w:r>
-        <w:t>https://github.com/sqlmapproject/sqlmap</w:t>
-      </w:r>
-      <w:r>
-        <w:t xml:space="preserve">, </w:t>
-      </w:r>
-      <w:r>
-        <w:t>https://github.com/beetbox/beets</w:t>
-      </w:r>
-      <w:r>
-        <w:t xml:space="preserve">, </w:t>
-      </w:r>
-      <w:r>
-        <w:lastRenderedPageBreak/>
-        <w:t>https://github.com/laravel/laravel</w:t>
-      </w:r>
-      <w:r>
-        <w:t xml:space="preserve">, </w:t>
-      </w:r>
-      <w:r>
-        <w:t>https://github.com/yiisoft/yii2</w:t>
-      </w:r>
-      <w:r>
-        <w:t xml:space="preserve">, </w:t>
-      </w:r>
-      <w:r>
-        <w:t>https://github.com/composer/composer</w:t>
-      </w:r>
-      <w:r>
-        <w:t xml:space="preserve">, </w:t>
-      </w:r>
-      <w:r>
-        <w:t>https://github.com/roots/sage</w:t>
-      </w:r>
-      <w:r>
-        <w:t xml:space="preserve">, </w:t>
-      </w:r>
-      <w:r>
-        <w:t>https://github.com/cakephp/cakephp</w:t>
-      </w:r>
-      <w:r>
-        <w:t xml:space="preserve">, </w:t>
-      </w:r>
-      <w:r>
-        <w:t>https://github.com/PHPMailer/PHPMailer</w:t>
-      </w:r>
-      <w:r>
-        <w:t xml:space="preserve">, </w:t>
-      </w:r>
-      <w:r>
-        <w:t>https://github.com/PHPOffice/PHPExcel</w:t>
-      </w:r>
-      <w:r>
-        <w:t xml:space="preserve">, </w:t>
-      </w:r>
-      <w:r>
-        <w:t>https://github.com/zendframework/zf2</w:t>
-      </w:r>
-      <w:r>
-        <w:t xml:space="preserve">, </w:t>
-      </w:r>
-      <w:r>
-        <w:t>https://github.com/piwik/piwik</w:t>
-      </w:r>
-      <w:r>
-        <w:t xml:space="preserve">, </w:t>
-      </w:r>
       <w:hyperlink r:id="rId6" w:history="1">
         <w:r>
           <w:rPr>
@@ -7893,306 +7348,889 @@
           <w:t>https://github.com/Seldaek/monolog</w:t>
         </w:r>
       </w:hyperlink>
-      <w:r>
-        <w:t xml:space="preserve">, </w:t>
-      </w:r>
+    </w:p>
+    <w:p/>
+    <w:p>
       <w:r>
         <w:t>https://github.com/daneden/animate.css</w:t>
       </w:r>
-      <w:r>
-        <w:t xml:space="preserve">, </w:t>
-      </w:r>
+    </w:p>
+    <w:p>
       <w:r>
         <w:t>https://github.com/dhg/Skeleton</w:t>
       </w:r>
-      <w:r>
-        <w:t xml:space="preserve">, </w:t>
-      </w:r>
-      <w:r>
-        <w:t>https://github.com/joshuaclayton/blueprint-css</w:t>
-      </w:r>
-      <w:r>
-        <w:t xml:space="preserve">, </w:t>
-      </w:r>
+    </w:p>
+    <w:p>
+      <w:r>
+        <w:t>https://github.com/Compass/compass</w:t>
+      </w:r>
+      <w:r>
+        <w:t xml:space="preserve"> </w:t>
+      </w:r>
+    </w:p>
+    <w:p>
       <w:r>
         <w:t>https://github.com/csswizardry/inuit.css</w:t>
       </w:r>
-      <w:r>
-        <w:t xml:space="preserve">, </w:t>
-      </w:r>
+    </w:p>
+    <w:p>
       <w:r>
         <w:t>https://github.com/tapmodo/Jcrop</w:t>
       </w:r>
-      <w:r>
-        <w:t xml:space="preserve">, </w:t>
-      </w:r>
+    </w:p>
+    <w:p>
       <w:r>
         <w:t>https://github.com/tapquo/Lungo.js</w:t>
       </w:r>
-      <w:r>
-        <w:t xml:space="preserve">, </w:t>
-      </w:r>
+    </w:p>
+    <w:p>
       <w:r>
         <w:t>https://github.com/todc/todc-bootstrap</w:t>
       </w:r>
-      <w:r>
-        <w:t xml:space="preserve">, </w:t>
-      </w:r>
+    </w:p>
+    <w:p>
       <w:r>
         <w:t>https://github.com/mdo/preboot</w:t>
       </w:r>
-      <w:r>
-        <w:t xml:space="preserve">, </w:t>
-      </w:r>
+    </w:p>
+    <w:p>
       <w:r>
         <w:t>https://github.com/tylertate/semantic.gs</w:t>
       </w:r>
-      <w:r>
-        <w:t xml:space="preserve">, </w:t>
-      </w:r>
+    </w:p>
+    <w:p>
       <w:r>
         <w:t>https://github.com/tj/nib</w:t>
       </w:r>
-      <w:r>
-        <w:t xml:space="preserve">, </w:t>
-      </w:r>
+    </w:p>
+    <w:p>
       <w:r>
         <w:t>https://github.com/cocos2d/cocos2d-x</w:t>
       </w:r>
-      <w:r>
-        <w:t xml:space="preserve">, </w:t>
-      </w:r>
+    </w:p>
+    <w:p>
       <w:r>
         <w:t>https://github.com/mobile-shell/mosh</w:t>
       </w:r>
-      <w:r>
-        <w:t xml:space="preserve">, </w:t>
-      </w:r>
+    </w:p>
+    <w:p>
       <w:r>
         <w:t>https://github.com/paulasmuth/fnordmetric</w:t>
       </w:r>
-      <w:r>
-        <w:t xml:space="preserve">, </w:t>
-      </w:r>
+    </w:p>
+    <w:p>
       <w:r>
         <w:t>https://github.com/google/leveldb</w:t>
       </w:r>
-      <w:r>
-        <w:t xml:space="preserve">, </w:t>
-      </w:r>
+    </w:p>
+    <w:p>
       <w:r>
         <w:t>https://github.com/facebook/rocksdb</w:t>
       </w:r>
-      <w:r>
-        <w:t xml:space="preserve">, </w:t>
-      </w:r>
+    </w:p>
+    <w:p>
       <w:r>
         <w:t>https://github.com/openframeworks/openFrameworks</w:t>
       </w:r>
-      <w:r>
-        <w:t xml:space="preserve">, </w:t>
-      </w:r>
+    </w:p>
+    <w:p>
       <w:r>
         <w:t>https://github.com/wkhtmltopdf/wkhtmltopdf</w:t>
       </w:r>
-      <w:r>
-        <w:t xml:space="preserve">, </w:t>
-      </w:r>
+    </w:p>
+    <w:p>
       <w:r>
         <w:t>https://github.com/bjorn/tiled</w:t>
       </w:r>
-      <w:r>
-        <w:t xml:space="preserve">, </w:t>
-      </w:r>
+    </w:p>
+    <w:p>
       <w:r>
         <w:t>https://github.com/sqlitebrowser/sqlitebrowser</w:t>
       </w:r>
-      <w:r>
-        <w:t xml:space="preserve">, </w:t>
-      </w:r>
+    </w:p>
+    <w:p>
       <w:r>
         <w:t>https://github.com/phusion/passenger</w:t>
       </w:r>
-      <w:r>
-        <w:t xml:space="preserve">, </w:t>
-      </w:r>
+    </w:p>
+    <w:p>
       <w:r>
         <w:t>https://github.com/gitextensions/gitextensions</w:t>
       </w:r>
-      <w:r>
-        <w:t xml:space="preserve">, </w:t>
-      </w:r>
+    </w:p>
+    <w:p>
       <w:r>
         <w:t>https://github.com/hbons/SparkleShare</w:t>
       </w:r>
-      <w:r>
-        <w:t xml:space="preserve">, </w:t>
-      </w:r>
+    </w:p>
+    <w:p>
       <w:r>
         <w:t>https://github.com/mono/MonoGame</w:t>
       </w:r>
-      <w:r>
-        <w:t xml:space="preserve">, </w:t>
-      </w:r>
-      <w:r>
+    </w:p>
+    <w:p>
+      <w:r>
+        <w:lastRenderedPageBreak/>
         <w:t>https://github.com/restsharp/RestSharp</w:t>
       </w:r>
-      <w:r>
-        <w:t xml:space="preserve">, </w:t>
-      </w:r>
+    </w:p>
+    <w:p>
       <w:r>
         <w:t>https://github.com/OpenRA/OpenRA</w:t>
       </w:r>
-      <w:r>
-        <w:t xml:space="preserve">, </w:t>
-      </w:r>
+    </w:p>
+    <w:p>
       <w:r>
         <w:t>https://github.com/icsharpcode/ILSpy</w:t>
       </w:r>
-      <w:r>
-        <w:t xml:space="preserve">, </w:t>
-      </w:r>
+    </w:p>
+    <w:p>
       <w:r>
         <w:t>https://github.com/MahApps/MahApps.Metro</w:t>
       </w:r>
-      <w:r>
-        <w:t xml:space="preserve">, </w:t>
-      </w:r>
+    </w:p>
+    <w:p>
       <w:r>
         <w:t>https://github.com/cefsharp/CefSharp</w:t>
       </w:r>
-      <w:r>
-        <w:t xml:space="preserve">, </w:t>
-      </w:r>
+    </w:p>
+    <w:p>
       <w:r>
         <w:t>https://github.com/mono/monodevelop</w:t>
       </w:r>
-      <w:r>
-        <w:t xml:space="preserve">, </w:t>
-      </w:r>
+    </w:p>
+    <w:p>
       <w:r>
         <w:t>https://github.com/NLog/NLog</w:t>
       </w:r>
-      <w:r>
-        <w:t xml:space="preserve">, </w:t>
-      </w:r>
-      <w:r>
-        <w:t>https://github.com/torvalds/linux</w:t>
-      </w:r>
-      <w:r>
-        <w:t xml:space="preserve">, </w:t>
-      </w:r>
+    </w:p>
+    <w:p>
+      <w:r>
+        <w:t>https://github.com/mpv-player/mpv</w:t>
+      </w:r>
+      <w:r>
+        <w:t xml:space="preserve"> </w:t>
+      </w:r>
+    </w:p>
+    <w:p>
       <w:r>
         <w:t>https://github.com/antirez/redis</w:t>
       </w:r>
-      <w:r>
-        <w:t xml:space="preserve">, </w:t>
-      </w:r>
+    </w:p>
+    <w:p>
       <w:r>
         <w:t>https://github.com/git/git</w:t>
       </w:r>
-      <w:r>
-        <w:t xml:space="preserve">, </w:t>
-      </w:r>
+    </w:p>
+    <w:p>
       <w:r>
         <w:t>https://github.com/kripken/emscripten</w:t>
       </w:r>
-      <w:r>
-        <w:t xml:space="preserve">, </w:t>
-      </w:r>
-      <w:r>
-        <w:t>https://github.com/libgit2/libgit2</w:t>
-      </w:r>
-      <w:r>
-        <w:t xml:space="preserve">, </w:t>
-      </w:r>
+    </w:p>
+    <w:p>
+      <w:r>
+        <w:t>https://github.com/grpc/grpc</w:t>
+      </w:r>
+      <w:r>
+        <w:t xml:space="preserve"> </w:t>
+      </w:r>
+    </w:p>
+    <w:p>
       <w:r>
         <w:t>https://github.com/fish-shell/fish-shell</w:t>
       </w:r>
-      <w:r>
-        <w:t xml:space="preserve">, </w:t>
-      </w:r>
+    </w:p>
+    <w:p>
       <w:r>
         <w:t>https://github.com/b4winckler/macvim</w:t>
       </w:r>
-      <w:r>
-        <w:t xml:space="preserve">, </w:t>
-      </w:r>
+    </w:p>
+    <w:p>
       <w:r>
         <w:t>https://github.com/yyuu/pyenv</w:t>
       </w:r>
-      <w:r>
-        <w:t xml:space="preserve">, </w:t>
-      </w:r>
+    </w:p>
+    <w:p>
       <w:r>
         <w:t>https://github.com/curl/curl</w:t>
       </w:r>
-      <w:r>
-        <w:t xml:space="preserve">, </w:t>
-      </w:r>
+    </w:p>
+    <w:p>
       <w:r>
         <w:t>https://github.com/cesanta/mongoose</w:t>
       </w:r>
-      <w:r>
-        <w:t xml:space="preserve">, </w:t>
-      </w:r>
+    </w:p>
+    <w:p>
       <w:r>
         <w:t>https://github.com/necolas/normalize.css</w:t>
       </w:r>
-      <w:r>
-        <w:t xml:space="preserve">, </w:t>
-      </w:r>
+    </w:p>
+    <w:p>
       <w:r>
         <w:t>https://github.com/ariya/phantomjs</w:t>
       </w:r>
-      <w:r>
-        <w:t xml:space="preserve">, </w:t>
-      </w:r>
+    </w:p>
+    <w:p>
       <w:r>
         <w:t>https://github.com/angular/angular-seed</w:t>
       </w:r>
-      <w:r>
-        <w:t xml:space="preserve">, </w:t>
-      </w:r>
+    </w:p>
+    <w:p>
       <w:r>
         <w:t>https://github.com/davatron5000/FitText.js</w:t>
       </w:r>
-      <w:r>
-        <w:t xml:space="preserve">, </w:t>
-      </w:r>
+    </w:p>
+    <w:p>
       <w:r>
         <w:t>https://github.com/tuupola/jquery_lazyload</w:t>
       </w:r>
-      <w:r>
-        <w:t xml:space="preserve">, </w:t>
-      </w:r>
+    </w:p>
+    <w:p>
       <w:r>
         <w:t>https://github.com/arduino/Arduino</w:t>
       </w:r>
-      <w:r>
-        <w:t xml:space="preserve">, </w:t>
-      </w:r>
+    </w:p>
+    <w:p>
       <w:r>
         <w:t>https://github.com/seyhunak/twitter-bootstrap-rails</w:t>
       </w:r>
-      <w:r>
-        <w:t xml:space="preserve">, </w:t>
-      </w:r>
+    </w:p>
+    <w:p>
       <w:r>
         <w:t>https://github.com/mrdoob/stats.js</w:t>
       </w:r>
-      <w:r>
-        <w:t xml:space="preserve">, </w:t>
-      </w:r>
+    </w:p>
+    <w:p>
       <w:r>
         <w:t>https://github.com/sporritt/jsPlumb</w:t>
       </w:r>
-      <w:r>
-        <w:t xml:space="preserve">, </w:t>
-      </w:r>
+    </w:p>
+    <w:p>
       <w:r>
         <w:t>https://github.com/lojjic/PIE</w:t>
       </w:r>
+    </w:p>
+    <w:p/>
+    <w:p/>
+    <w:p>
+      <w:r>
+        <w:t>https://github.com/jquery/jquery</w:t>
+      </w:r>
+      <w:r>
+        <w:t xml:space="preserve">, </w:t>
+      </w:r>
+      <w:r>
+        <w:t>https://github.com/h5bp/html5-boilerplate</w:t>
+      </w:r>
+      <w:r>
+        <w:t xml:space="preserve">, </w:t>
+      </w:r>
+      <w:r>
+        <w:t>https://github.com/moment/moment</w:t>
+      </w:r>
+      <w:r>
+        <w:t xml:space="preserve">, </w:t>
+      </w:r>
+      <w:r>
+        <w:t>https://github.com/mrdoob/three.js</w:t>
+      </w:r>
+      <w:r>
+        <w:t xml:space="preserve">, </w:t>
+      </w:r>
+      <w:r>
+        <w:t>https://github.com/expressjs/express</w:t>
+      </w:r>
+      <w:r>
+        <w:t xml:space="preserve">, </w:t>
+      </w:r>
+      <w:r>
+        <w:t>https://github.com/socketio/socket.io</w:t>
+      </w:r>
+      <w:r>
+        <w:t xml:space="preserve">, </w:t>
+      </w:r>
+      <w:r>
+        <w:t>https://github.com/zurb/foundation-sites</w:t>
+      </w:r>
+      <w:r>
+        <w:t xml:space="preserve">, </w:t>
+      </w:r>
+      <w:r>
+        <w:t>https://github.com/resume/resume.github.com</w:t>
+      </w:r>
+      <w:r>
+        <w:t xml:space="preserve">, </w:t>
+      </w:r>
+      <w:r>
+        <w:t>https://github.com/caolan/async</w:t>
+      </w:r>
+      <w:r>
+        <w:t xml:space="preserve">, </w:t>
+      </w:r>
+      <w:r>
+        <w:t>https://github.com/emberjs/ember.js</w:t>
+      </w:r>
+      <w:r>
+        <w:t xml:space="preserve">, </w:t>
+      </w:r>
+      <w:r>
+        <w:t>https://github.com/nostra13/Android-Universal-Image-Loader</w:t>
+      </w:r>
+      <w:r>
+        <w:t xml:space="preserve">, </w:t>
+      </w:r>
+      <w:r>
+        <w:t>https://github.com/square/retrofit</w:t>
+      </w:r>
+      <w:r>
+        <w:t xml:space="preserve">, </w:t>
+      </w:r>
+      <w:r>
+        <w:t>https://github.com/netty/netty</w:t>
+      </w:r>
+      <w:r>
+        <w:t xml:space="preserve">, </w:t>
+      </w:r>
+      <w:r>
+        <w:t>https://github.com/clojure/clojure</w:t>
+      </w:r>
+      <w:r>
+        <w:t xml:space="preserve">, </w:t>
+      </w:r>
+      <w:r>
+        <w:t>https://github.com/JetBrains/kotlin</w:t>
+      </w:r>
+      <w:r>
+        <w:t xml:space="preserve">, </w:t>
+      </w:r>
+      <w:r>
+        <w:t>https://github.com/LMAX-Exchange/disruptor</w:t>
+      </w:r>
+      <w:r>
+        <w:t xml:space="preserve">, </w:t>
+      </w:r>
+      <w:r>
+        <w:t>https://github.com/perwendel/spark</w:t>
+      </w:r>
+      <w:r>
+        <w:t xml:space="preserve">, </w:t>
+      </w:r>
+      <w:r>
+        <w:t>https://github.com/facebook/facebook-android-sdk</w:t>
+      </w:r>
+      <w:r>
+        <w:t xml:space="preserve">, </w:t>
+      </w:r>
+      <w:r>
+        <w:t>https://github.com/alibaba/dubbo</w:t>
+      </w:r>
+      <w:r>
+        <w:t xml:space="preserve">, </w:t>
+      </w:r>
+      <w:hyperlink r:id="rId7" w:history="1">
+        <w:r>
+          <w:rPr>
+            <w:rStyle w:val="Hyperlink"/>
+          </w:rPr>
+          <w:t>https://github.com/dropwizard/dropwizard</w:t>
+        </w:r>
+      </w:hyperlink>
+      <w:r>
+        <w:t xml:space="preserve">, </w:t>
+      </w:r>
+      <w:r>
+        <w:t>https://github.com/gitlabhq/gitlabhq</w:t>
+      </w:r>
+      <w:r>
+        <w:t xml:space="preserve">, </w:t>
+      </w:r>
+      <w:r>
+        <w:t>https://github.com/plataformatec/devise</w:t>
+      </w:r>
+      <w:r>
+        <w:t xml:space="preserve">, </w:t>
+      </w:r>
+      <w:r>
+        <w:t>https://github.com/imathis/octopress</w:t>
+      </w:r>
+      <w:r>
+        <w:t xml:space="preserve">, </w:t>
+      </w:r>
+      <w:r>
+        <w:t>https://github.com/ruby/ruby</w:t>
+      </w:r>
+      <w:r>
+        <w:t xml:space="preserve">, </w:t>
+      </w:r>
+      <w:r>
+        <w:t>https://github.com/thoughtbot/paperclip</w:t>
+      </w:r>
+      <w:r>
+        <w:t xml:space="preserve">, </w:t>
+      </w:r>
+      <w:r>
+        <w:t>https://github.com/sass/sass</w:t>
+      </w:r>
+      <w:r>
+        <w:t xml:space="preserve">, </w:t>
+      </w:r>
+      <w:r>
+        <w:t>https://github.com/CocoaPods/CocoaPods</w:t>
+      </w:r>
+      <w:r>
+        <w:t xml:space="preserve">, </w:t>
+      </w:r>
+      <w:r>
+        <w:t>https://github.com/resque/resque</w:t>
+      </w:r>
+      <w:r>
+        <w:t xml:space="preserve">, </w:t>
+      </w:r>
+      <w:r>
+        <w:t>https://github.com/ruby-grape/grape</w:t>
+      </w:r>
+      <w:r>
+        <w:t xml:space="preserve">, </w:t>
+      </w:r>
+      <w:r>
+        <w:t>https://github.com/jnicklas/capybara</w:t>
+      </w:r>
+      <w:r>
+        <w:t xml:space="preserve">, </w:t>
+      </w:r>
+      <w:r>
+        <w:t>https://github.com/django/django</w:t>
+      </w:r>
+      <w:r>
+        <w:t xml:space="preserve">, </w:t>
+      </w:r>
+      <w:r>
+        <w:t>https://github.com/kennethreitz/requests</w:t>
+      </w:r>
+      <w:r>
+        <w:t xml:space="preserve">, </w:t>
+      </w:r>
+      <w:r>
+        <w:t>https://github.com/tornadoweb/tornado</w:t>
+      </w:r>
+      <w:r>
+        <w:t xml:space="preserve">, </w:t>
+      </w:r>
+      <w:r>
+        <w:t>https://github.com/ipython/ipython</w:t>
+      </w:r>
+      <w:r>
+        <w:t xml:space="preserve">, </w:t>
+      </w:r>
+      <w:r>
+        <w:t>https://github.com/getsentry/sentry</w:t>
+      </w:r>
+      <w:r>
+        <w:t xml:space="preserve">, </w:t>
+      </w:r>
+      <w:r>
+        <w:t>https://github.com/apenwarr/sshuttle</w:t>
+      </w:r>
+      <w:r>
+        <w:t xml:space="preserve">, </w:t>
+      </w:r>
+      <w:r>
+        <w:t>https://github.com/mailpile/Mailpile</w:t>
+      </w:r>
+      <w:r>
+        <w:t xml:space="preserve">, </w:t>
+      </w:r>
+      <w:r>
+        <w:t>https://github.com/saltstack/salt</w:t>
+      </w:r>
+      <w:r>
+        <w:t xml:space="preserve">, </w:t>
+      </w:r>
+      <w:r>
+        <w:lastRenderedPageBreak/>
+        <w:t>https://github.com/sqlmapproject/sqlmap</w:t>
+      </w:r>
+      <w:r>
+        <w:t xml:space="preserve">, </w:t>
+      </w:r>
+      <w:r>
+        <w:t>https://github.com/beetbox/beets</w:t>
+      </w:r>
+      <w:r>
+        <w:t xml:space="preserve">, </w:t>
+      </w:r>
+      <w:r>
+        <w:t>https://github.com/laravel/laravel</w:t>
+      </w:r>
+      <w:r>
+        <w:t xml:space="preserve">, </w:t>
+      </w:r>
+      <w:r>
+        <w:t>https://github.com/yiisoft/yii2</w:t>
+      </w:r>
+      <w:r>
+        <w:t xml:space="preserve">, </w:t>
+      </w:r>
+      <w:r>
+        <w:t>https://github.com/composer/composer</w:t>
+      </w:r>
+      <w:r>
+        <w:t xml:space="preserve">, </w:t>
+      </w:r>
+      <w:r>
+        <w:t>https://github.com/roots/sage</w:t>
+      </w:r>
+      <w:r>
+        <w:t xml:space="preserve">, </w:t>
+      </w:r>
+      <w:r>
+        <w:t>https://github.com/cakephp/cakephp</w:t>
+      </w:r>
+      <w:r>
+        <w:t xml:space="preserve">, </w:t>
+      </w:r>
+      <w:r>
+        <w:t>https://github.com/PHPMailer/PHPMailer</w:t>
+      </w:r>
+      <w:r>
+        <w:t xml:space="preserve">, </w:t>
+      </w:r>
+      <w:r>
+        <w:t>https://github.com/PHPOffice/PHPExcel</w:t>
+      </w:r>
+      <w:r>
+        <w:t xml:space="preserve">, </w:t>
+      </w:r>
+      <w:r>
+        <w:t>https://github.com/zendframework/zf2</w:t>
+      </w:r>
+      <w:r>
+        <w:t xml:space="preserve">, </w:t>
+      </w:r>
+      <w:r>
+        <w:t>https://github.com/piwik/piwik</w:t>
+      </w:r>
+      <w:r>
+        <w:t xml:space="preserve">, </w:t>
+      </w:r>
+      <w:hyperlink r:id="rId8" w:history="1">
+        <w:r>
+          <w:rPr>
+            <w:rStyle w:val="Hyperlink"/>
+          </w:rPr>
+          <w:t>https://github.com/Seldaek/monolog</w:t>
+        </w:r>
+      </w:hyperlink>
+      <w:r>
+        <w:t xml:space="preserve">, </w:t>
+      </w:r>
+      <w:r>
+        <w:t>https://github.com/daneden/animate.css</w:t>
+      </w:r>
+      <w:r>
+        <w:t xml:space="preserve">, </w:t>
+      </w:r>
+      <w:r>
+        <w:t>https://github.com/dhg/Skeleton</w:t>
+      </w:r>
+      <w:r>
+        <w:t xml:space="preserve">, </w:t>
+      </w:r>
+      <w:r>
+        <w:t>https://github.com/Compass/compass</w:t>
+      </w:r>
+      <w:bookmarkStart w:id="0" w:name="_GoBack"/>
+      <w:bookmarkEnd w:id="0"/>
+      <w:r>
+        <w:t xml:space="preserve">, </w:t>
+      </w:r>
+      <w:r>
+        <w:t>https://github.com/csswizardry/inuit.css</w:t>
+      </w:r>
+      <w:r>
+        <w:t xml:space="preserve">, </w:t>
+      </w:r>
+      <w:r>
+        <w:t>https://github.com/tapmodo/Jcrop</w:t>
+      </w:r>
+      <w:r>
+        <w:t xml:space="preserve">, </w:t>
+      </w:r>
+      <w:r>
+        <w:t>https://github.com/tapquo/Lungo.js</w:t>
+      </w:r>
+      <w:r>
+        <w:t xml:space="preserve">, </w:t>
+      </w:r>
+      <w:r>
+        <w:t>https://github.com/todc/todc-bootstrap</w:t>
+      </w:r>
+      <w:r>
+        <w:t xml:space="preserve">, </w:t>
+      </w:r>
+      <w:r>
+        <w:t>https://github.com/mdo/preboot</w:t>
+      </w:r>
+      <w:r>
+        <w:t xml:space="preserve">, </w:t>
+      </w:r>
+      <w:r>
+        <w:t>https://github.com/tylertate/semantic.gs</w:t>
+      </w:r>
+      <w:r>
+        <w:t xml:space="preserve">, </w:t>
+      </w:r>
+      <w:r>
+        <w:t>https://github.com/tj/nib</w:t>
+      </w:r>
+      <w:r>
+        <w:t xml:space="preserve">, </w:t>
+      </w:r>
+      <w:r>
+        <w:t>https://github.com/cocos2d/cocos2d-x</w:t>
+      </w:r>
+      <w:r>
+        <w:t xml:space="preserve">, </w:t>
+      </w:r>
+      <w:r>
+        <w:t>https://github.com/mobile-shell/mosh</w:t>
+      </w:r>
+      <w:r>
+        <w:t xml:space="preserve">, </w:t>
+      </w:r>
+      <w:r>
+        <w:t>https://github.com/paulasmuth/fnordmetric</w:t>
+      </w:r>
+      <w:r>
+        <w:t xml:space="preserve">, </w:t>
+      </w:r>
+      <w:r>
+        <w:t>https://github.com/google/leveldb</w:t>
+      </w:r>
+      <w:r>
+        <w:t xml:space="preserve">, </w:t>
+      </w:r>
+      <w:r>
+        <w:t>https://github.com/facebook/rocksdb</w:t>
+      </w:r>
+      <w:r>
+        <w:t xml:space="preserve">, </w:t>
+      </w:r>
+      <w:r>
+        <w:t>https://github.com/openframeworks/openFrameworks</w:t>
+      </w:r>
+      <w:r>
+        <w:t xml:space="preserve">, </w:t>
+      </w:r>
+      <w:r>
+        <w:t>https://github.com/wkhtmltopdf/wkhtmltopdf</w:t>
+      </w:r>
+      <w:r>
+        <w:t xml:space="preserve">, </w:t>
+      </w:r>
+      <w:r>
+        <w:t>https://github.com/bjorn/tiled</w:t>
+      </w:r>
+      <w:r>
+        <w:t xml:space="preserve">, </w:t>
+      </w:r>
+      <w:r>
+        <w:t>https://github.com/sqlitebrowser/sqlitebrowser</w:t>
+      </w:r>
+      <w:r>
+        <w:t xml:space="preserve">, </w:t>
+      </w:r>
+      <w:r>
+        <w:t>https://github.com/phusion/passenger</w:t>
+      </w:r>
+      <w:r>
+        <w:t xml:space="preserve">, </w:t>
+      </w:r>
+      <w:r>
+        <w:t>https://github.com/gitextensions/gitextensions</w:t>
+      </w:r>
+      <w:r>
+        <w:t xml:space="preserve">, </w:t>
+      </w:r>
+      <w:r>
+        <w:t>https://github.com/hbons/SparkleShare</w:t>
+      </w:r>
+      <w:r>
+        <w:t xml:space="preserve">, </w:t>
+      </w:r>
+      <w:r>
+        <w:t>https://github.com/mono/MonoGame</w:t>
+      </w:r>
+      <w:r>
+        <w:t xml:space="preserve">, </w:t>
+      </w:r>
+      <w:r>
+        <w:t>https://github.com/restsharp/RestSharp</w:t>
+      </w:r>
+      <w:r>
+        <w:t xml:space="preserve">, </w:t>
+      </w:r>
+      <w:r>
+        <w:t>https://github.com/OpenRA/OpenRA</w:t>
+      </w:r>
+      <w:r>
+        <w:t xml:space="preserve">, </w:t>
+      </w:r>
+      <w:r>
+        <w:t>https://github.com/icsharpcode/ILSpy</w:t>
+      </w:r>
+      <w:r>
+        <w:t xml:space="preserve">, </w:t>
+      </w:r>
+      <w:r>
+        <w:t>https://github.com/MahApps/MahApps.Metro</w:t>
+      </w:r>
+      <w:r>
+        <w:t xml:space="preserve">, </w:t>
+      </w:r>
+      <w:r>
+        <w:t>https://github.com/cefsharp/CefSharp</w:t>
+      </w:r>
+      <w:r>
+        <w:t xml:space="preserve">, </w:t>
+      </w:r>
+      <w:r>
+        <w:t>https://github.com/mono/monodevelop</w:t>
+      </w:r>
+      <w:r>
+        <w:t xml:space="preserve">, </w:t>
+      </w:r>
+      <w:r>
+        <w:t>https://github.com/NLog/NLog</w:t>
+      </w:r>
+      <w:r>
+        <w:t>,</w:t>
+      </w:r>
+      <w:r>
+        <w:t xml:space="preserve"> </w:t>
+      </w:r>
+      <w:r>
+        <w:t>https://github.com/mpv-player/mpv</w:t>
+      </w:r>
+      <w:r>
+        <w:t xml:space="preserve">, </w:t>
+      </w:r>
+      <w:r>
+        <w:t>https://github.com/antirez/redis</w:t>
+      </w:r>
+      <w:r>
+        <w:t xml:space="preserve">, </w:t>
+      </w:r>
+      <w:r>
+        <w:t>https://github.com/git/git</w:t>
+      </w:r>
+      <w:r>
+        <w:t xml:space="preserve">, </w:t>
+      </w:r>
+      <w:r>
+        <w:t>https://github.com/kripken/emscripten</w:t>
+      </w:r>
+      <w:r>
+        <w:t xml:space="preserve">, </w:t>
+      </w:r>
+      <w:r>
+        <w:t>https://github.com/grpc/grpc</w:t>
+      </w:r>
+      <w:r>
+        <w:t xml:space="preserve">, </w:t>
+      </w:r>
+      <w:r>
+        <w:t>https://github.com/fish-shell/fish-shell</w:t>
+      </w:r>
+      <w:r>
+        <w:t xml:space="preserve">, </w:t>
+      </w:r>
+      <w:r>
+        <w:t>https://github.com/b4winckler/macvim</w:t>
+      </w:r>
+      <w:r>
+        <w:t xml:space="preserve">, </w:t>
+      </w:r>
+      <w:r>
+        <w:t>https://github.com/yyuu/pyenv</w:t>
+      </w:r>
+      <w:r>
+        <w:t xml:space="preserve">, </w:t>
+      </w:r>
+      <w:r>
+        <w:t>https://github.com/curl/curl</w:t>
+      </w:r>
+      <w:r>
+        <w:t xml:space="preserve">, </w:t>
+      </w:r>
+      <w:r>
+        <w:t>https://github.com/cesanta/mongoose</w:t>
+      </w:r>
+      <w:r>
+        <w:t xml:space="preserve">, </w:t>
+      </w:r>
+      <w:r>
+        <w:t>https://github.com/necolas/normalize.css</w:t>
+      </w:r>
+      <w:r>
+        <w:t xml:space="preserve">, </w:t>
+      </w:r>
+      <w:r>
+        <w:t>https://github.com/ariya/phantomjs</w:t>
+      </w:r>
+      <w:r>
+        <w:t xml:space="preserve">, </w:t>
+      </w:r>
+      <w:r>
+        <w:t>https://github.com/angular/angular-seed</w:t>
+      </w:r>
+      <w:r>
+        <w:t xml:space="preserve">, </w:t>
+      </w:r>
+      <w:r>
+        <w:t>https://github.com/davatron5000/FitText.js</w:t>
+      </w:r>
+      <w:r>
+        <w:t xml:space="preserve">, </w:t>
+      </w:r>
+      <w:r>
+        <w:t>https://github.com/tuupola/jquery_lazyload</w:t>
+      </w:r>
+      <w:r>
+        <w:t xml:space="preserve">, </w:t>
+      </w:r>
+      <w:r>
+        <w:t>https://github.com/arduino/Arduino</w:t>
+      </w:r>
+      <w:r>
+        <w:t xml:space="preserve">, </w:t>
+      </w:r>
+      <w:r>
+        <w:t>https://github.com/seyhunak/twitter-bootstrap-rails</w:t>
+      </w:r>
+      <w:r>
+        <w:t xml:space="preserve">, </w:t>
+      </w:r>
+      <w:r>
+        <w:t>https://github.com/mrdoob/stats.js</w:t>
+      </w:r>
+      <w:r>
+        <w:t xml:space="preserve">, </w:t>
+      </w:r>
+      <w:r>
+        <w:t>https://github.com/sporritt/jsPlumb</w:t>
+      </w:r>
+      <w:r>
+        <w:t xml:space="preserve">, </w:t>
+      </w:r>
+      <w:hyperlink r:id="rId9" w:history="1">
+        <w:r>
+          <w:rPr>
+            <w:rStyle w:val="Hyperlink"/>
+          </w:rPr>
+          <w:t>https://github.com/lojjic/PIE</w:t>
+        </w:r>
+      </w:hyperlink>
     </w:p>
     <w:sectPr>
       <w:pgSz w:w="12240" w:h="15840"/>

</xml_diff>